<commit_message>
REvision added with DDDM and final copy
</commit_message>
<xml_diff>
--- a/Dissertation/[Add] RefDDDM_PhD_060721.docx
+++ b/Dissertation/[Add] RefDDDM_PhD_060721.docx
@@ -39,37 +39,43 @@
           <w:sz w:val="24"/>
           <w:szCs w:val="24"/>
         </w:rPr>
-        <w:t xml:space="preserve">Berkley, T. (2005). </w:t>
+        <w:t xml:space="preserve">Anderson, S., </w:t>
       </w:r>
       <w:proofErr w:type="spellStart"/>
       <w:r>
         <w:rPr>
           <w:rFonts w:ascii="Times New Roman" w:hAnsi="Times New Roman" w:cs="Times New Roman"/>
-          <w:i/>
-          <w:iCs/>
-          <w:sz w:val="24"/>
-          <w:szCs w:val="24"/>
-        </w:rPr>
-        <w:t>SPARKing</w:t>
+          <w:sz w:val="24"/>
+          <w:szCs w:val="24"/>
+        </w:rPr>
+        <w:t>Leithwood</w:t>
       </w:r>
       <w:proofErr w:type="spellEnd"/>
       <w:r>
         <w:rPr>
           <w:rFonts w:ascii="Times New Roman" w:hAnsi="Times New Roman" w:cs="Times New Roman"/>
-          <w:i/>
-          <w:iCs/>
-          <w:sz w:val="24"/>
-          <w:szCs w:val="24"/>
-        </w:rPr>
-        <w:t xml:space="preserve"> Innovation.</w:t>
-      </w:r>
-      <w:r>
-        <w:rPr>
-          <w:rFonts w:ascii="Times New Roman" w:hAnsi="Times New Roman" w:cs="Times New Roman"/>
-          <w:sz w:val="24"/>
-          <w:szCs w:val="24"/>
-        </w:rPr>
-        <w:t xml:space="preserve"> The Evaluation Exchange, 11(1), 16</w:t>
+          <w:sz w:val="24"/>
+          <w:szCs w:val="24"/>
+        </w:rPr>
+        <w:t xml:space="preserve">, K., &amp; Strauss, T. (2010). Leading data use in schools: Organizational conditions and practices at the school and district levels. </w:t>
+      </w:r>
+      <w:r>
+        <w:rPr>
+          <w:rFonts w:ascii="Times New Roman" w:hAnsi="Times New Roman" w:cs="Times New Roman"/>
+          <w:i/>
+          <w:iCs/>
+          <w:sz w:val="24"/>
+          <w:szCs w:val="24"/>
+        </w:rPr>
+        <w:t>Leadership and Policy in Schools, 9</w:t>
+      </w:r>
+      <w:r>
+        <w:rPr>
+          <w:rFonts w:ascii="Times New Roman" w:hAnsi="Times New Roman" w:cs="Times New Roman"/>
+          <w:sz w:val="24"/>
+          <w:szCs w:val="24"/>
+        </w:rPr>
+        <w:t>(3), 292-327. https://doi.org/10.1080/15700761003731492</w:t>
       </w:r>
     </w:p>
     <w:p>
@@ -88,47 +94,37 @@
           <w:sz w:val="24"/>
           <w:szCs w:val="24"/>
         </w:rPr>
-        <w:t xml:space="preserve">Brinkerhoff, R. (2003). </w:t>
-      </w:r>
-      <w:r>
-        <w:rPr>
-          <w:rFonts w:ascii="Times New Roman" w:hAnsi="Times New Roman" w:cs="Times New Roman"/>
-          <w:i/>
-          <w:iCs/>
-          <w:sz w:val="24"/>
-          <w:szCs w:val="24"/>
-        </w:rPr>
-        <w:t xml:space="preserve">The success case method: Find out quickly </w:t>
-      </w:r>
-      <w:proofErr w:type="gramStart"/>
-      <w:r>
-        <w:rPr>
-          <w:rFonts w:ascii="Times New Roman" w:hAnsi="Times New Roman" w:cs="Times New Roman"/>
-          <w:i/>
-          <w:iCs/>
-          <w:sz w:val="24"/>
-          <w:szCs w:val="24"/>
-        </w:rPr>
-        <w:t>what’s</w:t>
-      </w:r>
-      <w:proofErr w:type="gramEnd"/>
-      <w:r>
-        <w:rPr>
-          <w:rFonts w:ascii="Times New Roman" w:hAnsi="Times New Roman" w:cs="Times New Roman"/>
-          <w:i/>
-          <w:iCs/>
-          <w:sz w:val="24"/>
-          <w:szCs w:val="24"/>
-        </w:rPr>
-        <w:t xml:space="preserve"> working and what’s not.</w:t>
-      </w:r>
-      <w:r>
-        <w:rPr>
-          <w:rFonts w:ascii="Times New Roman" w:hAnsi="Times New Roman" w:cs="Times New Roman"/>
-          <w:sz w:val="24"/>
-          <w:szCs w:val="24"/>
-        </w:rPr>
-        <w:t xml:space="preserve"> San Francisco, CA: Berrett-Koehler.</w:t>
+        <w:t xml:space="preserve">Berkley, T. (2005). </w:t>
+      </w:r>
+      <w:proofErr w:type="spellStart"/>
+      <w:r>
+        <w:rPr>
+          <w:rFonts w:ascii="Times New Roman" w:hAnsi="Times New Roman" w:cs="Times New Roman"/>
+          <w:i/>
+          <w:iCs/>
+          <w:sz w:val="24"/>
+          <w:szCs w:val="24"/>
+        </w:rPr>
+        <w:t>SPARKing</w:t>
+      </w:r>
+      <w:proofErr w:type="spellEnd"/>
+      <w:r>
+        <w:rPr>
+          <w:rFonts w:ascii="Times New Roman" w:hAnsi="Times New Roman" w:cs="Times New Roman"/>
+          <w:i/>
+          <w:iCs/>
+          <w:sz w:val="24"/>
+          <w:szCs w:val="24"/>
+        </w:rPr>
+        <w:t xml:space="preserve"> Innovation.</w:t>
+      </w:r>
+      <w:r>
+        <w:rPr>
+          <w:rFonts w:ascii="Times New Roman" w:hAnsi="Times New Roman" w:cs="Times New Roman"/>
+          <w:sz w:val="24"/>
+          <w:szCs w:val="24"/>
+        </w:rPr>
+        <w:t xml:space="preserve"> The Evaluation Exchange, 11(1), 16</w:t>
       </w:r>
     </w:p>
     <w:p>
@@ -147,25 +143,47 @@
           <w:sz w:val="24"/>
           <w:szCs w:val="24"/>
         </w:rPr>
-        <w:t xml:space="preserve">Coffman, J. (2007). </w:t>
-      </w:r>
-      <w:r>
-        <w:rPr>
-          <w:rFonts w:ascii="Times New Roman" w:hAnsi="Times New Roman" w:cs="Times New Roman"/>
-          <w:i/>
-          <w:iCs/>
-          <w:sz w:val="24"/>
-          <w:szCs w:val="24"/>
-        </w:rPr>
-        <w:t>A framework for evaluating systems initiatives.</w:t>
-      </w:r>
-      <w:r>
-        <w:rPr>
-          <w:rFonts w:ascii="Times New Roman" w:hAnsi="Times New Roman" w:cs="Times New Roman"/>
-          <w:sz w:val="24"/>
-          <w:szCs w:val="24"/>
-        </w:rPr>
-        <w:t xml:space="preserve"> BUILD.</w:t>
+        <w:t xml:space="preserve">Brinkerhoff, R. (2003). </w:t>
+      </w:r>
+      <w:r>
+        <w:rPr>
+          <w:rFonts w:ascii="Times New Roman" w:hAnsi="Times New Roman" w:cs="Times New Roman"/>
+          <w:i/>
+          <w:iCs/>
+          <w:sz w:val="24"/>
+          <w:szCs w:val="24"/>
+        </w:rPr>
+        <w:t xml:space="preserve">The success case method: Find out quickly </w:t>
+      </w:r>
+      <w:proofErr w:type="gramStart"/>
+      <w:r>
+        <w:rPr>
+          <w:rFonts w:ascii="Times New Roman" w:hAnsi="Times New Roman" w:cs="Times New Roman"/>
+          <w:i/>
+          <w:iCs/>
+          <w:sz w:val="24"/>
+          <w:szCs w:val="24"/>
+        </w:rPr>
+        <w:t>what’s</w:t>
+      </w:r>
+      <w:proofErr w:type="gramEnd"/>
+      <w:r>
+        <w:rPr>
+          <w:rFonts w:ascii="Times New Roman" w:hAnsi="Times New Roman" w:cs="Times New Roman"/>
+          <w:i/>
+          <w:iCs/>
+          <w:sz w:val="24"/>
+          <w:szCs w:val="24"/>
+        </w:rPr>
+        <w:t xml:space="preserve"> working and what’s not.</w:t>
+      </w:r>
+      <w:r>
+        <w:rPr>
+          <w:rFonts w:ascii="Times New Roman" w:hAnsi="Times New Roman" w:cs="Times New Roman"/>
+          <w:sz w:val="24"/>
+          <w:szCs w:val="24"/>
+        </w:rPr>
+        <w:t xml:space="preserve"> San Francisco, CA: Berrett-Koehler.</w:t>
       </w:r>
     </w:p>
     <w:p>
@@ -178,6 +196,151 @@
           <w:szCs w:val="24"/>
         </w:rPr>
       </w:pPr>
+      <w:proofErr w:type="spellStart"/>
+      <w:r>
+        <w:rPr>
+          <w:rFonts w:ascii="Times New Roman" w:hAnsi="Times New Roman" w:cs="Times New Roman"/>
+          <w:sz w:val="24"/>
+          <w:szCs w:val="24"/>
+        </w:rPr>
+        <w:t>Celio</w:t>
+      </w:r>
+      <w:proofErr w:type="spellEnd"/>
+      <w:r>
+        <w:rPr>
+          <w:rFonts w:ascii="Times New Roman" w:hAnsi="Times New Roman" w:cs="Times New Roman"/>
+          <w:sz w:val="24"/>
+          <w:szCs w:val="24"/>
+        </w:rPr>
+        <w:t xml:space="preserve">, M. B., &amp; Harvey, J. (2005). </w:t>
+      </w:r>
+      <w:r>
+        <w:rPr>
+          <w:rFonts w:ascii="Times New Roman" w:hAnsi="Times New Roman" w:cs="Times New Roman"/>
+          <w:i/>
+          <w:iCs/>
+          <w:sz w:val="24"/>
+          <w:szCs w:val="24"/>
+        </w:rPr>
+        <w:t xml:space="preserve">Buried Treasure: Developing an effective management guide from mountains of educational data. </w:t>
+      </w:r>
+      <w:r>
+        <w:rPr>
+          <w:rFonts w:ascii="Times New Roman" w:hAnsi="Times New Roman" w:cs="Times New Roman"/>
+          <w:sz w:val="24"/>
+          <w:szCs w:val="24"/>
+        </w:rPr>
+        <w:t>Seattle, W</w:t>
+      </w:r>
+      <w:r>
+        <w:rPr>
+          <w:rFonts w:ascii="Times New Roman" w:hAnsi="Times New Roman" w:cs="Times New Roman"/>
+          <w:sz w:val="24"/>
+          <w:szCs w:val="24"/>
+        </w:rPr>
+        <w:t>A.</w:t>
+      </w:r>
+      <w:r>
+        <w:rPr>
+          <w:rFonts w:ascii="Times New Roman" w:hAnsi="Times New Roman" w:cs="Times New Roman"/>
+          <w:sz w:val="24"/>
+          <w:szCs w:val="24"/>
+        </w:rPr>
+        <w:t>: Center on Reinventing Public Education</w:t>
+      </w:r>
+      <w:r>
+        <w:rPr>
+          <w:rFonts w:ascii="Times New Roman" w:hAnsi="Times New Roman" w:cs="Times New Roman"/>
+          <w:sz w:val="24"/>
+          <w:szCs w:val="24"/>
+        </w:rPr>
+        <w:t xml:space="preserve"> at University of Washington.</w:t>
+      </w:r>
+    </w:p>
+    <w:p>
+      <w:pPr>
+        <w:spacing w:line="480" w:lineRule="auto"/>
+        <w:ind w:left="720" w:hanging="720"/>
+        <w:rPr>
+          <w:rFonts w:ascii="Times New Roman" w:hAnsi="Times New Roman" w:cs="Times New Roman"/>
+          <w:sz w:val="24"/>
+          <w:szCs w:val="24"/>
+        </w:rPr>
+      </w:pPr>
+      <w:r>
+        <w:rPr>
+          <w:rFonts w:ascii="Times New Roman" w:hAnsi="Times New Roman" w:cs="Times New Roman"/>
+          <w:sz w:val="24"/>
+          <w:szCs w:val="24"/>
+        </w:rPr>
+        <w:t xml:space="preserve">Coffman, J. (2007). </w:t>
+      </w:r>
+      <w:r>
+        <w:rPr>
+          <w:rFonts w:ascii="Times New Roman" w:hAnsi="Times New Roman" w:cs="Times New Roman"/>
+          <w:i/>
+          <w:iCs/>
+          <w:sz w:val="24"/>
+          <w:szCs w:val="24"/>
+        </w:rPr>
+        <w:t>A framework for evaluating systems initiatives.</w:t>
+      </w:r>
+      <w:r>
+        <w:rPr>
+          <w:rFonts w:ascii="Times New Roman" w:hAnsi="Times New Roman" w:cs="Times New Roman"/>
+          <w:sz w:val="24"/>
+          <w:szCs w:val="24"/>
+        </w:rPr>
+        <w:t xml:space="preserve"> BUILD.</w:t>
+      </w:r>
+    </w:p>
+    <w:p>
+      <w:pPr>
+        <w:spacing w:line="480" w:lineRule="auto"/>
+        <w:ind w:left="720" w:hanging="720"/>
+        <w:rPr>
+          <w:rFonts w:ascii="Times New Roman" w:hAnsi="Times New Roman" w:cs="Times New Roman"/>
+          <w:sz w:val="24"/>
+          <w:szCs w:val="24"/>
+        </w:rPr>
+      </w:pPr>
+      <w:r>
+        <w:rPr>
+          <w:rFonts w:ascii="Times New Roman" w:hAnsi="Times New Roman" w:cs="Times New Roman"/>
+          <w:sz w:val="24"/>
+          <w:szCs w:val="24"/>
+        </w:rPr>
+        <w:t xml:space="preserve">Cohen-Vogel, L., &amp; Harrison, C. (2013). Leading with data: Evidence from the National Center on Scaling Up Effective Schools. </w:t>
+      </w:r>
+      <w:r>
+        <w:rPr>
+          <w:rFonts w:ascii="Times New Roman" w:hAnsi="Times New Roman" w:cs="Times New Roman"/>
+          <w:i/>
+          <w:iCs/>
+          <w:sz w:val="24"/>
+          <w:szCs w:val="24"/>
+        </w:rPr>
+        <w:t>Leadership and Policy in Schools, 12</w:t>
+      </w:r>
+      <w:r>
+        <w:rPr>
+          <w:rFonts w:ascii="Times New Roman" w:hAnsi="Times New Roman" w:cs="Times New Roman"/>
+          <w:sz w:val="24"/>
+          <w:szCs w:val="24"/>
+        </w:rPr>
+        <w:t>(2), 122-145. https://doi.org/10.1080/15700763.2013.792934</w:t>
+      </w:r>
+    </w:p>
+    <w:p>
+      <w:pPr>
+        <w:spacing w:line="480" w:lineRule="auto"/>
+        <w:ind w:left="720" w:hanging="720"/>
+        <w:rPr>
+          <w:rFonts w:ascii="Times New Roman" w:hAnsi="Times New Roman" w:cs="Times New Roman"/>
+          <w:sz w:val="24"/>
+          <w:szCs w:val="24"/>
+        </w:rPr>
+      </w:pPr>
       <w:r>
         <w:rPr>
           <w:rFonts w:ascii="Times New Roman" w:hAnsi="Times New Roman" w:cs="Times New Roman"/>
@@ -212,17 +375,7 @@
           <w:sz w:val="24"/>
           <w:szCs w:val="24"/>
         </w:rPr>
-        <w:t>New approaches to evaluating community initiatives: Concepts, methods, and contexts</w:t>
-      </w:r>
-      <w:r>
-        <w:rPr>
-          <w:rFonts w:ascii="Times New Roman" w:hAnsi="Times New Roman" w:cs="Times New Roman"/>
-          <w:i/>
-          <w:iCs/>
-          <w:sz w:val="24"/>
-          <w:szCs w:val="24"/>
-        </w:rPr>
-        <w:t xml:space="preserve">. In </w:t>
+        <w:t xml:space="preserve">New approaches to evaluating community initiatives: Concepts, methods, and contexts. In </w:t>
       </w:r>
       <w:proofErr w:type="spellStart"/>
       <w:r>
@@ -276,6 +429,2728 @@
         </w:rPr>
         <w:t xml:space="preserve"> Washington, DC: The Aspen Institute.</w:t>
       </w:r>
+    </w:p>
+    <w:p>
+      <w:pPr>
+        <w:spacing w:line="480" w:lineRule="auto"/>
+        <w:ind w:left="720" w:hanging="720"/>
+        <w:rPr>
+          <w:rStyle w:val="Hyperlink"/>
+          <w:rFonts w:ascii="Times New Roman" w:hAnsi="Times New Roman" w:cs="Times New Roman"/>
+          <w:sz w:val="24"/>
+          <w:szCs w:val="24"/>
+        </w:rPr>
+      </w:pPr>
+      <w:proofErr w:type="spellStart"/>
+      <w:r>
+        <w:rPr>
+          <w:rFonts w:ascii="Times New Roman" w:hAnsi="Times New Roman" w:cs="Times New Roman"/>
+          <w:sz w:val="24"/>
+          <w:szCs w:val="24"/>
+        </w:rPr>
+        <w:t>Guss</w:t>
+      </w:r>
+      <w:proofErr w:type="spellEnd"/>
+      <w:r>
+        <w:rPr>
+          <w:rFonts w:ascii="Times New Roman" w:hAnsi="Times New Roman" w:cs="Times New Roman"/>
+          <w:sz w:val="24"/>
+          <w:szCs w:val="24"/>
+        </w:rPr>
+        <w:t xml:space="preserve">, S. S., Norris, </w:t>
+      </w:r>
+      <w:r>
+        <w:rPr>
+          <w:rFonts w:ascii="Times New Roman" w:hAnsi="Times New Roman" w:cs="Times New Roman"/>
+          <w:sz w:val="24"/>
+          <w:szCs w:val="24"/>
+        </w:rPr>
+        <w:t xml:space="preserve">D. </w:t>
+      </w:r>
+      <w:r>
+        <w:rPr>
+          <w:rFonts w:ascii="Times New Roman" w:hAnsi="Times New Roman" w:cs="Times New Roman"/>
+          <w:sz w:val="24"/>
+          <w:szCs w:val="24"/>
+        </w:rPr>
+        <w:t xml:space="preserve">J., </w:t>
+      </w:r>
+      <w:proofErr w:type="spellStart"/>
+      <w:r>
+        <w:rPr>
+          <w:rFonts w:ascii="Times New Roman" w:hAnsi="Times New Roman" w:cs="Times New Roman"/>
+          <w:sz w:val="24"/>
+          <w:szCs w:val="24"/>
+        </w:rPr>
+        <w:t>Horm</w:t>
+      </w:r>
+      <w:proofErr w:type="spellEnd"/>
+      <w:r>
+        <w:rPr>
+          <w:rFonts w:ascii="Times New Roman" w:hAnsi="Times New Roman" w:cs="Times New Roman"/>
+          <w:sz w:val="24"/>
+          <w:szCs w:val="24"/>
+        </w:rPr>
+        <w:t xml:space="preserve">, </w:t>
+      </w:r>
+      <w:r>
+        <w:rPr>
+          <w:rFonts w:ascii="Times New Roman" w:hAnsi="Times New Roman" w:cs="Times New Roman"/>
+          <w:sz w:val="24"/>
+          <w:szCs w:val="24"/>
+        </w:rPr>
+        <w:t xml:space="preserve">D. </w:t>
+      </w:r>
+      <w:r>
+        <w:rPr>
+          <w:rFonts w:ascii="Times New Roman" w:hAnsi="Times New Roman" w:cs="Times New Roman"/>
+          <w:sz w:val="24"/>
+          <w:szCs w:val="24"/>
+        </w:rPr>
+        <w:t xml:space="preserve">M., Monroe, </w:t>
+      </w:r>
+      <w:r>
+        <w:rPr>
+          <w:rFonts w:ascii="Times New Roman" w:hAnsi="Times New Roman" w:cs="Times New Roman"/>
+          <w:sz w:val="24"/>
+          <w:szCs w:val="24"/>
+        </w:rPr>
+        <w:t xml:space="preserve">L. </w:t>
+      </w:r>
+      <w:r>
+        <w:rPr>
+          <w:rFonts w:ascii="Times New Roman" w:hAnsi="Times New Roman" w:cs="Times New Roman"/>
+          <w:sz w:val="24"/>
+          <w:szCs w:val="24"/>
+        </w:rPr>
+        <w:t xml:space="preserve">A., &amp; Wolfe, V. (2013). Lessons </w:t>
+      </w:r>
+      <w:r>
+        <w:rPr>
+          <w:rFonts w:ascii="Times New Roman" w:hAnsi="Times New Roman" w:cs="Times New Roman"/>
+          <w:sz w:val="24"/>
+          <w:szCs w:val="24"/>
+        </w:rPr>
+        <w:t>l</w:t>
+      </w:r>
+      <w:r>
+        <w:rPr>
+          <w:rFonts w:ascii="Times New Roman" w:hAnsi="Times New Roman" w:cs="Times New Roman"/>
+          <w:sz w:val="24"/>
+          <w:szCs w:val="24"/>
+        </w:rPr>
+        <w:t xml:space="preserve">earned </w:t>
+      </w:r>
+      <w:r>
+        <w:rPr>
+          <w:rFonts w:ascii="Times New Roman" w:hAnsi="Times New Roman" w:cs="Times New Roman"/>
+          <w:sz w:val="24"/>
+          <w:szCs w:val="24"/>
+        </w:rPr>
+        <w:t>a</w:t>
+      </w:r>
+      <w:r>
+        <w:rPr>
+          <w:rFonts w:ascii="Times New Roman" w:hAnsi="Times New Roman" w:cs="Times New Roman"/>
+          <w:sz w:val="24"/>
+          <w:szCs w:val="24"/>
+        </w:rPr>
+        <w:t xml:space="preserve">bout </w:t>
+      </w:r>
+      <w:r>
+        <w:rPr>
+          <w:rFonts w:ascii="Times New Roman" w:hAnsi="Times New Roman" w:cs="Times New Roman"/>
+          <w:sz w:val="24"/>
+          <w:szCs w:val="24"/>
+        </w:rPr>
+        <w:t>d</w:t>
+      </w:r>
+      <w:r>
+        <w:rPr>
+          <w:rFonts w:ascii="Times New Roman" w:hAnsi="Times New Roman" w:cs="Times New Roman"/>
+          <w:sz w:val="24"/>
+          <w:szCs w:val="24"/>
+        </w:rPr>
+        <w:t xml:space="preserve">ata </w:t>
+      </w:r>
+      <w:r>
+        <w:rPr>
+          <w:rFonts w:ascii="Times New Roman" w:hAnsi="Times New Roman" w:cs="Times New Roman"/>
+          <w:sz w:val="24"/>
+          <w:szCs w:val="24"/>
+        </w:rPr>
+        <w:t>u</w:t>
+      </w:r>
+      <w:r>
+        <w:rPr>
+          <w:rFonts w:ascii="Times New Roman" w:hAnsi="Times New Roman" w:cs="Times New Roman"/>
+          <w:sz w:val="24"/>
+          <w:szCs w:val="24"/>
+        </w:rPr>
+        <w:t xml:space="preserve">tilization </w:t>
+      </w:r>
+      <w:r>
+        <w:rPr>
+          <w:rFonts w:ascii="Times New Roman" w:hAnsi="Times New Roman" w:cs="Times New Roman"/>
+          <w:sz w:val="24"/>
+          <w:szCs w:val="24"/>
+        </w:rPr>
+        <w:t>f</w:t>
+      </w:r>
+      <w:r>
+        <w:rPr>
+          <w:rFonts w:ascii="Times New Roman" w:hAnsi="Times New Roman" w:cs="Times New Roman"/>
+          <w:sz w:val="24"/>
+          <w:szCs w:val="24"/>
+        </w:rPr>
+        <w:t xml:space="preserve">rom </w:t>
+      </w:r>
+      <w:r>
+        <w:rPr>
+          <w:rFonts w:ascii="Times New Roman" w:hAnsi="Times New Roman" w:cs="Times New Roman"/>
+          <w:sz w:val="24"/>
+          <w:szCs w:val="24"/>
+        </w:rPr>
+        <w:t>c</w:t>
+      </w:r>
+      <w:r>
+        <w:rPr>
+          <w:rFonts w:ascii="Times New Roman" w:hAnsi="Times New Roman" w:cs="Times New Roman"/>
+          <w:sz w:val="24"/>
+          <w:szCs w:val="24"/>
+        </w:rPr>
+        <w:t xml:space="preserve">lassroom </w:t>
+      </w:r>
+      <w:r>
+        <w:rPr>
+          <w:rFonts w:ascii="Times New Roman" w:hAnsi="Times New Roman" w:cs="Times New Roman"/>
+          <w:sz w:val="24"/>
+          <w:szCs w:val="24"/>
+        </w:rPr>
+        <w:t>o</w:t>
+      </w:r>
+      <w:r>
+        <w:rPr>
+          <w:rFonts w:ascii="Times New Roman" w:hAnsi="Times New Roman" w:cs="Times New Roman"/>
+          <w:sz w:val="24"/>
+          <w:szCs w:val="24"/>
+        </w:rPr>
+        <w:t xml:space="preserve">bservations. </w:t>
+      </w:r>
+      <w:r>
+        <w:rPr>
+          <w:rFonts w:ascii="Times New Roman" w:hAnsi="Times New Roman" w:cs="Times New Roman"/>
+          <w:i/>
+          <w:iCs/>
+          <w:sz w:val="24"/>
+          <w:szCs w:val="24"/>
+        </w:rPr>
+        <w:t>Early Education &amp; Development,</w:t>
+      </w:r>
+      <w:r>
+        <w:rPr>
+          <w:rFonts w:ascii="Times New Roman" w:hAnsi="Times New Roman" w:cs="Times New Roman"/>
+          <w:sz w:val="24"/>
+          <w:szCs w:val="24"/>
+        </w:rPr>
+        <w:t xml:space="preserve"> </w:t>
+      </w:r>
+      <w:r>
+        <w:rPr>
+          <w:rFonts w:ascii="Times New Roman" w:hAnsi="Times New Roman" w:cs="Times New Roman"/>
+          <w:i/>
+          <w:iCs/>
+          <w:sz w:val="24"/>
+          <w:szCs w:val="24"/>
+        </w:rPr>
+        <w:t>24</w:t>
+      </w:r>
+      <w:r>
+        <w:rPr>
+          <w:rFonts w:ascii="Times New Roman" w:hAnsi="Times New Roman" w:cs="Times New Roman"/>
+          <w:sz w:val="24"/>
+          <w:szCs w:val="24"/>
+        </w:rPr>
+        <w:t xml:space="preserve">(1), 4–18. </w:t>
+      </w:r>
+      <w:hyperlink r:id="rId6" w:history="1">
+        <w:r>
+          <w:rPr>
+            <w:rStyle w:val="Hyperlink"/>
+            <w:rFonts w:ascii="Times New Roman" w:hAnsi="Times New Roman" w:cs="Times New Roman"/>
+            <w:sz w:val="24"/>
+            <w:szCs w:val="24"/>
+          </w:rPr>
+          <w:t>https://doi.org/10.1080/10409289.2013.739543</w:t>
+        </w:r>
+      </w:hyperlink>
+    </w:p>
+    <w:p>
+      <w:pPr>
+        <w:spacing w:line="480" w:lineRule="auto"/>
+        <w:ind w:left="720" w:hanging="720"/>
+        <w:rPr>
+          <w:rFonts w:ascii="Times New Roman" w:hAnsi="Times New Roman" w:cs="Times New Roman"/>
+          <w:sz w:val="24"/>
+          <w:szCs w:val="24"/>
+        </w:rPr>
+      </w:pPr>
+      <w:r>
+        <w:rPr>
+          <w:rFonts w:ascii="Times New Roman" w:hAnsi="Times New Roman" w:cs="Times New Roman"/>
+          <w:sz w:val="24"/>
+          <w:szCs w:val="24"/>
+        </w:rPr>
+        <w:lastRenderedPageBreak/>
+        <w:t>Horn, I. S., Kane, B. D., &amp; Wilson, J. (2015). Making sense of student performance data: Data use logics and Mathematics teachers’ learning opportunities. American Educational Research Journal, 52(2), 208-242. https://doi.org/10.3102/0002831215573773</w:t>
+      </w:r>
+    </w:p>
+    <w:p>
+      <w:pPr>
+        <w:spacing w:line="480" w:lineRule="auto"/>
+        <w:ind w:left="720" w:hanging="720"/>
+        <w:rPr>
+          <w:rFonts w:ascii="Times New Roman" w:hAnsi="Times New Roman" w:cs="Times New Roman"/>
+          <w:sz w:val="24"/>
+          <w:szCs w:val="24"/>
+        </w:rPr>
+      </w:pPr>
+      <w:proofErr w:type="spellStart"/>
+      <w:r>
+        <w:rPr>
+          <w:rFonts w:ascii="Times New Roman" w:hAnsi="Times New Roman" w:cs="Times New Roman"/>
+          <w:sz w:val="24"/>
+          <w:szCs w:val="24"/>
+        </w:rPr>
+        <w:t>Ikemoto</w:t>
+      </w:r>
+      <w:proofErr w:type="spellEnd"/>
+      <w:r>
+        <w:rPr>
+          <w:rFonts w:ascii="Times New Roman" w:hAnsi="Times New Roman" w:cs="Times New Roman"/>
+          <w:sz w:val="24"/>
+          <w:szCs w:val="24"/>
+        </w:rPr>
+        <w:t xml:space="preserve">, G. S. &amp; Marsh, J. A. (2007). </w:t>
+      </w:r>
+      <w:r>
+        <w:rPr>
+          <w:rFonts w:ascii="Times New Roman" w:hAnsi="Times New Roman" w:cs="Times New Roman"/>
+          <w:i/>
+          <w:iCs/>
+          <w:sz w:val="24"/>
+          <w:szCs w:val="24"/>
+        </w:rPr>
+        <w:t xml:space="preserve">Cutting through the "data-driven" mantra: Different </w:t>
+      </w:r>
+      <w:r>
+        <w:rPr>
+          <w:rFonts w:ascii="Times New Roman" w:hAnsi="Times New Roman" w:cs="Times New Roman"/>
+          <w:i/>
+          <w:iCs/>
+          <w:sz w:val="24"/>
+          <w:szCs w:val="24"/>
+        </w:rPr>
+        <w:t>c</w:t>
+      </w:r>
+      <w:r>
+        <w:rPr>
+          <w:rFonts w:ascii="Times New Roman" w:hAnsi="Times New Roman" w:cs="Times New Roman"/>
+          <w:i/>
+          <w:iCs/>
+          <w:sz w:val="24"/>
+          <w:szCs w:val="24"/>
+        </w:rPr>
+        <w:t xml:space="preserve">onceptions of </w:t>
+      </w:r>
+      <w:r>
+        <w:rPr>
+          <w:rFonts w:ascii="Times New Roman" w:hAnsi="Times New Roman" w:cs="Times New Roman"/>
+          <w:i/>
+          <w:iCs/>
+          <w:sz w:val="24"/>
+          <w:szCs w:val="24"/>
+        </w:rPr>
+        <w:t>d</w:t>
+      </w:r>
+      <w:r>
+        <w:rPr>
+          <w:rFonts w:ascii="Times New Roman" w:hAnsi="Times New Roman" w:cs="Times New Roman"/>
+          <w:i/>
+          <w:iCs/>
+          <w:sz w:val="24"/>
+          <w:szCs w:val="24"/>
+        </w:rPr>
+        <w:t>ata-</w:t>
+      </w:r>
+      <w:r>
+        <w:rPr>
+          <w:rFonts w:ascii="Times New Roman" w:hAnsi="Times New Roman" w:cs="Times New Roman"/>
+          <w:i/>
+          <w:iCs/>
+          <w:sz w:val="24"/>
+          <w:szCs w:val="24"/>
+        </w:rPr>
+        <w:t>d</w:t>
+      </w:r>
+      <w:r>
+        <w:rPr>
+          <w:rFonts w:ascii="Times New Roman" w:hAnsi="Times New Roman" w:cs="Times New Roman"/>
+          <w:i/>
+          <w:iCs/>
+          <w:sz w:val="24"/>
+          <w:szCs w:val="24"/>
+        </w:rPr>
+        <w:t xml:space="preserve">riven </w:t>
+      </w:r>
+      <w:r>
+        <w:rPr>
+          <w:rFonts w:ascii="Times New Roman" w:hAnsi="Times New Roman" w:cs="Times New Roman"/>
+          <w:i/>
+          <w:iCs/>
+          <w:sz w:val="24"/>
+          <w:szCs w:val="24"/>
+        </w:rPr>
+        <w:t>d</w:t>
+      </w:r>
+      <w:r>
+        <w:rPr>
+          <w:rFonts w:ascii="Times New Roman" w:hAnsi="Times New Roman" w:cs="Times New Roman"/>
+          <w:i/>
+          <w:iCs/>
+          <w:sz w:val="24"/>
+          <w:szCs w:val="24"/>
+        </w:rPr>
+        <w:t xml:space="preserve">ecision </w:t>
+      </w:r>
+      <w:r>
+        <w:rPr>
+          <w:rFonts w:ascii="Times New Roman" w:hAnsi="Times New Roman" w:cs="Times New Roman"/>
+          <w:i/>
+          <w:iCs/>
+          <w:sz w:val="24"/>
+          <w:szCs w:val="24"/>
+        </w:rPr>
+        <w:t>m</w:t>
+      </w:r>
+      <w:r>
+        <w:rPr>
+          <w:rFonts w:ascii="Times New Roman" w:hAnsi="Times New Roman" w:cs="Times New Roman"/>
+          <w:i/>
+          <w:iCs/>
+          <w:sz w:val="24"/>
+          <w:szCs w:val="24"/>
+        </w:rPr>
+        <w:t>aking.</w:t>
+      </w:r>
+      <w:r>
+        <w:rPr>
+          <w:rFonts w:ascii="Times New Roman" w:hAnsi="Times New Roman" w:cs="Times New Roman"/>
+          <w:sz w:val="24"/>
+          <w:szCs w:val="24"/>
+        </w:rPr>
+        <w:t xml:space="preserve"> Santa Monica, CA: RAND Corporation, 2007. https://www.rand.org/pubs/reprints/RP1372.html.</w:t>
+      </w:r>
+    </w:p>
+    <w:p>
+      <w:pPr>
+        <w:spacing w:line="480" w:lineRule="auto"/>
+        <w:ind w:left="720" w:hanging="720"/>
+        <w:rPr>
+          <w:rFonts w:ascii="Times New Roman" w:hAnsi="Times New Roman" w:cs="Times New Roman"/>
+          <w:sz w:val="24"/>
+          <w:szCs w:val="24"/>
+        </w:rPr>
+      </w:pPr>
+      <w:r>
+        <w:rPr>
+          <w:rFonts w:ascii="Times New Roman" w:hAnsi="Times New Roman" w:cs="Times New Roman"/>
+          <w:sz w:val="24"/>
+          <w:szCs w:val="24"/>
+        </w:rPr>
+        <w:t>Ingram, D., Louis, K. S., Schroeder, R. G. (2004).</w:t>
+      </w:r>
+      <w:r>
+        <w:rPr>
+          <w:rFonts w:ascii="Times New Roman" w:hAnsi="Times New Roman" w:cs="Times New Roman"/>
+          <w:sz w:val="24"/>
+          <w:szCs w:val="24"/>
+        </w:rPr>
+        <w:t xml:space="preserve"> </w:t>
+      </w:r>
+      <w:r>
+        <w:rPr>
+          <w:rFonts w:ascii="Times New Roman" w:hAnsi="Times New Roman" w:cs="Times New Roman"/>
+          <w:sz w:val="24"/>
+          <w:szCs w:val="24"/>
+        </w:rPr>
+        <w:t xml:space="preserve">Accountability </w:t>
+      </w:r>
+      <w:r>
+        <w:rPr>
+          <w:rFonts w:ascii="Times New Roman" w:hAnsi="Times New Roman" w:cs="Times New Roman"/>
+          <w:sz w:val="24"/>
+          <w:szCs w:val="24"/>
+        </w:rPr>
+        <w:t>p</w:t>
+      </w:r>
+      <w:r>
+        <w:rPr>
+          <w:rFonts w:ascii="Times New Roman" w:hAnsi="Times New Roman" w:cs="Times New Roman"/>
+          <w:sz w:val="24"/>
+          <w:szCs w:val="24"/>
+        </w:rPr>
+        <w:t xml:space="preserve">olicies and </w:t>
+      </w:r>
+      <w:r>
+        <w:rPr>
+          <w:rFonts w:ascii="Times New Roman" w:hAnsi="Times New Roman" w:cs="Times New Roman"/>
+          <w:sz w:val="24"/>
+          <w:szCs w:val="24"/>
+        </w:rPr>
+        <w:t>t</w:t>
+      </w:r>
+      <w:r>
+        <w:rPr>
+          <w:rFonts w:ascii="Times New Roman" w:hAnsi="Times New Roman" w:cs="Times New Roman"/>
+          <w:sz w:val="24"/>
+          <w:szCs w:val="24"/>
+        </w:rPr>
+        <w:t xml:space="preserve">eacher </w:t>
+      </w:r>
+      <w:r>
+        <w:rPr>
+          <w:rFonts w:ascii="Times New Roman" w:hAnsi="Times New Roman" w:cs="Times New Roman"/>
+          <w:sz w:val="24"/>
+          <w:szCs w:val="24"/>
+        </w:rPr>
+        <w:t>d</w:t>
+      </w:r>
+      <w:r>
+        <w:rPr>
+          <w:rFonts w:ascii="Times New Roman" w:hAnsi="Times New Roman" w:cs="Times New Roman"/>
+          <w:sz w:val="24"/>
+          <w:szCs w:val="24"/>
+        </w:rPr>
+        <w:t xml:space="preserve">ecision </w:t>
+      </w:r>
+      <w:r>
+        <w:rPr>
+          <w:rFonts w:ascii="Times New Roman" w:hAnsi="Times New Roman" w:cs="Times New Roman"/>
+          <w:sz w:val="24"/>
+          <w:szCs w:val="24"/>
+        </w:rPr>
+        <w:t>m</w:t>
+      </w:r>
+      <w:r>
+        <w:rPr>
+          <w:rFonts w:ascii="Times New Roman" w:hAnsi="Times New Roman" w:cs="Times New Roman"/>
+          <w:sz w:val="24"/>
+          <w:szCs w:val="24"/>
+        </w:rPr>
+        <w:t xml:space="preserve">aking: Barriers to the </w:t>
+      </w:r>
+      <w:r>
+        <w:rPr>
+          <w:rFonts w:ascii="Times New Roman" w:hAnsi="Times New Roman" w:cs="Times New Roman"/>
+          <w:sz w:val="24"/>
+          <w:szCs w:val="24"/>
+        </w:rPr>
+        <w:t>u</w:t>
+      </w:r>
+      <w:r>
+        <w:rPr>
+          <w:rFonts w:ascii="Times New Roman" w:hAnsi="Times New Roman" w:cs="Times New Roman"/>
+          <w:sz w:val="24"/>
+          <w:szCs w:val="24"/>
+        </w:rPr>
+        <w:t xml:space="preserve">se of </w:t>
+      </w:r>
+      <w:r>
+        <w:rPr>
+          <w:rFonts w:ascii="Times New Roman" w:hAnsi="Times New Roman" w:cs="Times New Roman"/>
+          <w:sz w:val="24"/>
+          <w:szCs w:val="24"/>
+        </w:rPr>
+        <w:t>d</w:t>
+      </w:r>
+      <w:r>
+        <w:rPr>
+          <w:rFonts w:ascii="Times New Roman" w:hAnsi="Times New Roman" w:cs="Times New Roman"/>
+          <w:sz w:val="24"/>
+          <w:szCs w:val="24"/>
+        </w:rPr>
+        <w:t xml:space="preserve">ata to </w:t>
+      </w:r>
+      <w:r>
+        <w:rPr>
+          <w:rFonts w:ascii="Times New Roman" w:hAnsi="Times New Roman" w:cs="Times New Roman"/>
+          <w:sz w:val="24"/>
+          <w:szCs w:val="24"/>
+        </w:rPr>
+        <w:t>i</w:t>
+      </w:r>
+      <w:r>
+        <w:rPr>
+          <w:rFonts w:ascii="Times New Roman" w:hAnsi="Times New Roman" w:cs="Times New Roman"/>
+          <w:sz w:val="24"/>
+          <w:szCs w:val="24"/>
+        </w:rPr>
+        <w:t xml:space="preserve">mprove </w:t>
+      </w:r>
+      <w:r>
+        <w:rPr>
+          <w:rFonts w:ascii="Times New Roman" w:hAnsi="Times New Roman" w:cs="Times New Roman"/>
+          <w:sz w:val="24"/>
+          <w:szCs w:val="24"/>
+        </w:rPr>
+        <w:t>p</w:t>
+      </w:r>
+      <w:r>
+        <w:rPr>
+          <w:rFonts w:ascii="Times New Roman" w:hAnsi="Times New Roman" w:cs="Times New Roman"/>
+          <w:sz w:val="24"/>
+          <w:szCs w:val="24"/>
+        </w:rPr>
+        <w:t>ractice</w:t>
+      </w:r>
+      <w:r>
+        <w:rPr>
+          <w:rFonts w:ascii="Times New Roman" w:hAnsi="Times New Roman" w:cs="Times New Roman"/>
+          <w:sz w:val="24"/>
+          <w:szCs w:val="24"/>
+        </w:rPr>
+        <w:t>.</w:t>
+      </w:r>
+      <w:r>
+        <w:rPr>
+          <w:rFonts w:ascii="Times New Roman" w:hAnsi="Times New Roman" w:cs="Times New Roman"/>
+          <w:sz w:val="24"/>
+          <w:szCs w:val="24"/>
+        </w:rPr>
+        <w:t xml:space="preserve"> </w:t>
+      </w:r>
+      <w:r>
+        <w:rPr>
+          <w:rFonts w:ascii="Times New Roman" w:hAnsi="Times New Roman" w:cs="Times New Roman"/>
+          <w:i/>
+          <w:iCs/>
+          <w:sz w:val="24"/>
+          <w:szCs w:val="24"/>
+        </w:rPr>
+        <w:t>Teachers College Record, 106</w:t>
+      </w:r>
+      <w:r>
+        <w:rPr>
+          <w:rFonts w:ascii="Times New Roman" w:hAnsi="Times New Roman" w:cs="Times New Roman"/>
+          <w:sz w:val="24"/>
+          <w:szCs w:val="24"/>
+        </w:rPr>
+        <w:t>(6)</w:t>
+      </w:r>
+      <w:r>
+        <w:rPr>
+          <w:rFonts w:ascii="Times New Roman" w:hAnsi="Times New Roman" w:cs="Times New Roman"/>
+          <w:i/>
+          <w:iCs/>
+          <w:sz w:val="24"/>
+          <w:szCs w:val="24"/>
+        </w:rPr>
+        <w:t xml:space="preserve">. </w:t>
+      </w:r>
+      <w:r>
+        <w:rPr>
+          <w:rFonts w:ascii="Times New Roman" w:hAnsi="Times New Roman" w:cs="Times New Roman"/>
+          <w:sz w:val="24"/>
+          <w:szCs w:val="24"/>
+        </w:rPr>
+        <w:t>1258–1287</w:t>
+      </w:r>
+      <w:r>
+        <w:rPr>
+          <w:rFonts w:ascii="Times New Roman" w:hAnsi="Times New Roman" w:cs="Times New Roman"/>
+          <w:sz w:val="24"/>
+          <w:szCs w:val="24"/>
+        </w:rPr>
+        <w:t>.</w:t>
+      </w:r>
+    </w:p>
+    <w:p>
+      <w:pPr>
+        <w:spacing w:line="480" w:lineRule="auto"/>
+        <w:ind w:left="720" w:hanging="720"/>
+        <w:rPr>
+          <w:rFonts w:ascii="Times New Roman" w:hAnsi="Times New Roman" w:cs="Times New Roman"/>
+          <w:sz w:val="24"/>
+          <w:szCs w:val="24"/>
+        </w:rPr>
+      </w:pPr>
+      <w:r>
+        <w:rPr>
+          <w:rFonts w:ascii="Times New Roman" w:hAnsi="Times New Roman" w:cs="Times New Roman"/>
+          <w:sz w:val="24"/>
+          <w:szCs w:val="24"/>
+        </w:rPr>
+        <w:t>Kerr, K.</w:t>
+      </w:r>
+      <w:r>
+        <w:rPr>
+          <w:rFonts w:ascii="Times New Roman" w:hAnsi="Times New Roman" w:cs="Times New Roman"/>
+          <w:sz w:val="24"/>
+          <w:szCs w:val="24"/>
+        </w:rPr>
+        <w:t xml:space="preserve"> </w:t>
+      </w:r>
+      <w:r>
+        <w:rPr>
+          <w:rFonts w:ascii="Times New Roman" w:hAnsi="Times New Roman" w:cs="Times New Roman"/>
+          <w:sz w:val="24"/>
+          <w:szCs w:val="24"/>
+        </w:rPr>
+        <w:t xml:space="preserve">A., Marsh, J.A., </w:t>
+      </w:r>
+      <w:proofErr w:type="spellStart"/>
+      <w:r>
+        <w:rPr>
+          <w:rFonts w:ascii="Times New Roman" w:hAnsi="Times New Roman" w:cs="Times New Roman"/>
+          <w:sz w:val="24"/>
+          <w:szCs w:val="24"/>
+        </w:rPr>
+        <w:t>Ikemoto</w:t>
+      </w:r>
+      <w:proofErr w:type="spellEnd"/>
+      <w:r>
+        <w:rPr>
+          <w:rFonts w:ascii="Times New Roman" w:hAnsi="Times New Roman" w:cs="Times New Roman"/>
+          <w:sz w:val="24"/>
+          <w:szCs w:val="24"/>
+        </w:rPr>
+        <w:t>, G.</w:t>
+      </w:r>
+      <w:r>
+        <w:rPr>
+          <w:rFonts w:ascii="Times New Roman" w:hAnsi="Times New Roman" w:cs="Times New Roman"/>
+          <w:sz w:val="24"/>
+          <w:szCs w:val="24"/>
+        </w:rPr>
+        <w:t xml:space="preserve"> </w:t>
+      </w:r>
+      <w:r>
+        <w:rPr>
+          <w:rFonts w:ascii="Times New Roman" w:hAnsi="Times New Roman" w:cs="Times New Roman"/>
+          <w:sz w:val="24"/>
+          <w:szCs w:val="24"/>
+        </w:rPr>
+        <w:t xml:space="preserve">S., </w:t>
+      </w:r>
+      <w:proofErr w:type="spellStart"/>
+      <w:r>
+        <w:rPr>
+          <w:rFonts w:ascii="Times New Roman" w:hAnsi="Times New Roman" w:cs="Times New Roman"/>
+          <w:sz w:val="24"/>
+          <w:szCs w:val="24"/>
+        </w:rPr>
+        <w:t>Darilek</w:t>
+      </w:r>
+      <w:proofErr w:type="spellEnd"/>
+      <w:r>
+        <w:rPr>
+          <w:rFonts w:ascii="Times New Roman" w:hAnsi="Times New Roman" w:cs="Times New Roman"/>
+          <w:sz w:val="24"/>
+          <w:szCs w:val="24"/>
+        </w:rPr>
+        <w:t>, H., &amp; Barney, H. (2006). Districtwide</w:t>
+      </w:r>
+      <w:r>
+        <w:rPr>
+          <w:rFonts w:ascii="Times New Roman" w:hAnsi="Times New Roman" w:cs="Times New Roman"/>
+          <w:sz w:val="24"/>
+          <w:szCs w:val="24"/>
+        </w:rPr>
+        <w:t xml:space="preserve"> </w:t>
+      </w:r>
+      <w:r>
+        <w:rPr>
+          <w:rFonts w:ascii="Times New Roman" w:hAnsi="Times New Roman" w:cs="Times New Roman"/>
+          <w:sz w:val="24"/>
+          <w:szCs w:val="24"/>
+        </w:rPr>
+        <w:t xml:space="preserve">strategies to promote data use for instructional improvement. </w:t>
+      </w:r>
+      <w:r>
+        <w:rPr>
+          <w:rFonts w:ascii="Times New Roman" w:hAnsi="Times New Roman" w:cs="Times New Roman"/>
+          <w:i/>
+          <w:iCs/>
+          <w:sz w:val="24"/>
+          <w:szCs w:val="24"/>
+        </w:rPr>
+        <w:t>American Journal of</w:t>
+      </w:r>
+      <w:r>
+        <w:rPr>
+          <w:rFonts w:ascii="Times New Roman" w:hAnsi="Times New Roman" w:cs="Times New Roman"/>
+          <w:i/>
+          <w:iCs/>
+          <w:sz w:val="24"/>
+          <w:szCs w:val="24"/>
+        </w:rPr>
+        <w:t xml:space="preserve"> </w:t>
+      </w:r>
+      <w:r>
+        <w:rPr>
+          <w:rFonts w:ascii="Times New Roman" w:hAnsi="Times New Roman" w:cs="Times New Roman"/>
+          <w:i/>
+          <w:iCs/>
+          <w:sz w:val="24"/>
+          <w:szCs w:val="24"/>
+        </w:rPr>
+        <w:t>Education, 112,</w:t>
+      </w:r>
+      <w:r>
+        <w:rPr>
+          <w:rFonts w:ascii="Times New Roman" w:hAnsi="Times New Roman" w:cs="Times New Roman"/>
+          <w:sz w:val="24"/>
+          <w:szCs w:val="24"/>
+        </w:rPr>
+        <w:t xml:space="preserve"> 496–520.</w:t>
+      </w:r>
+    </w:p>
+    <w:p>
+      <w:pPr>
+        <w:spacing w:line="480" w:lineRule="auto"/>
+        <w:ind w:left="720" w:hanging="720"/>
+        <w:rPr>
+          <w:rFonts w:ascii="Times New Roman" w:hAnsi="Times New Roman" w:cs="Times New Roman"/>
+          <w:sz w:val="24"/>
+          <w:szCs w:val="24"/>
+        </w:rPr>
+      </w:pPr>
+      <w:r>
+        <w:rPr>
+          <w:rFonts w:ascii="Times New Roman" w:hAnsi="Times New Roman" w:cs="Times New Roman"/>
+          <w:sz w:val="24"/>
+          <w:szCs w:val="24"/>
+        </w:rPr>
+        <w:t xml:space="preserve">Little, M., Cohen-Vogel, L., Sadler, J., &amp; Merrill, B. (2019). Data-driven decision making in early education: Evidence From North Carolina’s Pre-K program. </w:t>
+      </w:r>
+      <w:r>
+        <w:rPr>
+          <w:rFonts w:ascii="Times New Roman" w:hAnsi="Times New Roman" w:cs="Times New Roman"/>
+          <w:i/>
+          <w:iCs/>
+          <w:sz w:val="24"/>
+          <w:szCs w:val="24"/>
+        </w:rPr>
+        <w:t>Education Policy Analysis Archives, 27</w:t>
+      </w:r>
+      <w:r>
+        <w:rPr>
+          <w:rFonts w:ascii="Times New Roman" w:hAnsi="Times New Roman" w:cs="Times New Roman"/>
+          <w:sz w:val="24"/>
+          <w:szCs w:val="24"/>
+        </w:rPr>
+        <w:t>(18). http://dx.doi.org/10.14507/epaa.27.4198</w:t>
+      </w:r>
+    </w:p>
+    <w:p>
+      <w:pPr>
+        <w:spacing w:line="480" w:lineRule="auto"/>
+        <w:ind w:left="720" w:hanging="720"/>
+        <w:rPr>
+          <w:rStyle w:val="Hyperlink"/>
+          <w:rFonts w:ascii="Times New Roman" w:hAnsi="Times New Roman" w:cs="Times New Roman"/>
+          <w:sz w:val="24"/>
+          <w:szCs w:val="24"/>
+        </w:rPr>
+      </w:pPr>
+      <w:r>
+        <w:rPr>
+          <w:rFonts w:ascii="Times New Roman" w:hAnsi="Times New Roman" w:cs="Times New Roman"/>
+          <w:sz w:val="24"/>
+          <w:szCs w:val="24"/>
+        </w:rPr>
+        <w:t>Los Angeles County Department of Children and Family Services</w:t>
+      </w:r>
+      <w:r>
+        <w:rPr>
+          <w:rFonts w:ascii="Times New Roman" w:hAnsi="Times New Roman" w:cs="Times New Roman"/>
+          <w:sz w:val="24"/>
+          <w:szCs w:val="24"/>
+        </w:rPr>
+        <w:t>.</w:t>
+      </w:r>
+      <w:r>
+        <w:rPr>
+          <w:rFonts w:ascii="Times New Roman" w:hAnsi="Times New Roman" w:cs="Times New Roman"/>
+          <w:sz w:val="24"/>
+          <w:szCs w:val="24"/>
+        </w:rPr>
+        <w:t xml:space="preserve"> (2013)</w:t>
+      </w:r>
+      <w:r>
+        <w:rPr>
+          <w:rFonts w:ascii="Times New Roman" w:hAnsi="Times New Roman" w:cs="Times New Roman"/>
+          <w:sz w:val="24"/>
+          <w:szCs w:val="24"/>
+        </w:rPr>
+        <w:t xml:space="preserve">. </w:t>
+      </w:r>
+      <w:r>
+        <w:rPr>
+          <w:rFonts w:ascii="Times New Roman" w:hAnsi="Times New Roman" w:cs="Times New Roman"/>
+          <w:i/>
+          <w:iCs/>
+          <w:sz w:val="24"/>
+          <w:szCs w:val="24"/>
+        </w:rPr>
+        <w:t>Data-driven</w:t>
+      </w:r>
+      <w:r>
+        <w:rPr>
+          <w:rFonts w:ascii="Times New Roman" w:hAnsi="Times New Roman" w:cs="Times New Roman"/>
+          <w:i/>
+          <w:iCs/>
+          <w:sz w:val="24"/>
+          <w:szCs w:val="24"/>
+        </w:rPr>
+        <w:t xml:space="preserve"> </w:t>
+      </w:r>
+      <w:proofErr w:type="gramStart"/>
+      <w:r>
+        <w:rPr>
+          <w:rFonts w:ascii="Times New Roman" w:hAnsi="Times New Roman" w:cs="Times New Roman"/>
+          <w:i/>
+          <w:iCs/>
+          <w:sz w:val="24"/>
+          <w:szCs w:val="24"/>
+        </w:rPr>
+        <w:t>decision</w:t>
+      </w:r>
+      <w:r>
+        <w:rPr>
+          <w:rFonts w:ascii="Times New Roman" w:hAnsi="Times New Roman" w:cs="Times New Roman"/>
+          <w:i/>
+          <w:iCs/>
+          <w:sz w:val="24"/>
+          <w:szCs w:val="24"/>
+        </w:rPr>
+        <w:t xml:space="preserve"> </w:t>
+      </w:r>
+      <w:r>
+        <w:rPr>
+          <w:rFonts w:ascii="Times New Roman" w:hAnsi="Times New Roman" w:cs="Times New Roman"/>
+          <w:i/>
+          <w:iCs/>
+          <w:sz w:val="24"/>
+          <w:szCs w:val="24"/>
+        </w:rPr>
+        <w:t>making</w:t>
+      </w:r>
+      <w:proofErr w:type="gramEnd"/>
+      <w:r>
+        <w:rPr>
+          <w:rFonts w:ascii="Times New Roman" w:hAnsi="Times New Roman" w:cs="Times New Roman"/>
+          <w:i/>
+          <w:iCs/>
+          <w:sz w:val="24"/>
+          <w:szCs w:val="24"/>
+        </w:rPr>
+        <w:t xml:space="preserve"> toolkit.</w:t>
+      </w:r>
+      <w:r>
+        <w:rPr>
+          <w:rFonts w:ascii="Times New Roman" w:hAnsi="Times New Roman" w:cs="Times New Roman"/>
+          <w:i/>
+          <w:iCs/>
+          <w:sz w:val="24"/>
+          <w:szCs w:val="24"/>
+        </w:rPr>
+        <w:t xml:space="preserve"> </w:t>
+      </w:r>
+      <w:r>
+        <w:rPr>
+          <w:rFonts w:ascii="Times New Roman" w:hAnsi="Times New Roman" w:cs="Times New Roman"/>
+          <w:sz w:val="24"/>
+          <w:szCs w:val="24"/>
+        </w:rPr>
+        <w:t>Los Angeles, Calif.: LA DCFS.</w:t>
+      </w:r>
+      <w:r>
+        <w:rPr>
+          <w:rFonts w:ascii="Times New Roman" w:hAnsi="Times New Roman" w:cs="Times New Roman"/>
+          <w:sz w:val="24"/>
+          <w:szCs w:val="24"/>
+        </w:rPr>
+        <w:t xml:space="preserve"> </w:t>
+      </w:r>
+      <w:hyperlink r:id="rId7" w:history="1">
+        <w:r>
+          <w:rPr>
+            <w:rStyle w:val="Hyperlink"/>
+            <w:rFonts w:ascii="Times New Roman" w:hAnsi="Times New Roman" w:cs="Times New Roman"/>
+            <w:sz w:val="24"/>
+            <w:szCs w:val="24"/>
+          </w:rPr>
+          <w:t>https://ncwwi.org/files/Data-Driven_Decision_Making__CQI/WPIC_DCFS_Data_Driven_Decision_Making_Toolkit.pdf</w:t>
+        </w:r>
+      </w:hyperlink>
+    </w:p>
+    <w:p>
+      <w:pPr>
+        <w:spacing w:line="480" w:lineRule="auto"/>
+        <w:ind w:left="720" w:hanging="720"/>
+        <w:rPr>
+          <w:rFonts w:ascii="Times New Roman" w:hAnsi="Times New Roman" w:cs="Times New Roman"/>
+          <w:sz w:val="24"/>
+          <w:szCs w:val="24"/>
+        </w:rPr>
+      </w:pPr>
+    </w:p>
+    <w:p>
+      <w:pPr>
+        <w:spacing w:line="480" w:lineRule="auto"/>
+        <w:ind w:left="720" w:hanging="720"/>
+        <w:rPr>
+          <w:rFonts w:ascii="Times New Roman" w:eastAsia="Times New Roman" w:hAnsi="Times New Roman" w:cs="Times New Roman"/>
+          <w:color w:val="222222"/>
+          <w:sz w:val="24"/>
+          <w:szCs w:val="24"/>
+          <w:lang w:eastAsia="ja-JP"/>
+        </w:rPr>
+      </w:pPr>
+      <w:proofErr w:type="spellStart"/>
+      <w:r>
+        <w:rPr>
+          <w:rFonts w:ascii="Times New Roman" w:eastAsia="Times New Roman" w:hAnsi="Times New Roman" w:cs="Times New Roman"/>
+          <w:color w:val="222222"/>
+          <w:sz w:val="24"/>
+          <w:szCs w:val="24"/>
+          <w:lang w:eastAsia="ja-JP"/>
+        </w:rPr>
+        <w:lastRenderedPageBreak/>
+        <w:t>Mandinach</w:t>
+      </w:r>
+      <w:proofErr w:type="spellEnd"/>
+      <w:r>
+        <w:rPr>
+          <w:rFonts w:ascii="Times New Roman" w:eastAsia="Times New Roman" w:hAnsi="Times New Roman" w:cs="Times New Roman"/>
+          <w:color w:val="222222"/>
+          <w:sz w:val="24"/>
+          <w:szCs w:val="24"/>
+          <w:lang w:eastAsia="ja-JP"/>
+        </w:rPr>
+        <w:t xml:space="preserve">, E.B., Honey, M., &amp; Light, D. (2006). </w:t>
+      </w:r>
+      <w:r>
+        <w:rPr>
+          <w:rFonts w:ascii="Times New Roman" w:eastAsia="Times New Roman" w:hAnsi="Times New Roman" w:cs="Times New Roman"/>
+          <w:i/>
+          <w:iCs/>
+          <w:color w:val="222222"/>
+          <w:sz w:val="24"/>
+          <w:szCs w:val="24"/>
+          <w:lang w:eastAsia="ja-JP"/>
+        </w:rPr>
+        <w:t>A theoretical framework for data-driven decision making.</w:t>
+      </w:r>
+      <w:r>
+        <w:rPr>
+          <w:rFonts w:ascii="Times New Roman" w:eastAsia="Times New Roman" w:hAnsi="Times New Roman" w:cs="Times New Roman"/>
+          <w:color w:val="222222"/>
+          <w:sz w:val="24"/>
+          <w:szCs w:val="24"/>
+          <w:lang w:eastAsia="ja-JP"/>
+        </w:rPr>
+        <w:t xml:space="preserve"> Paper presented at the annual meeting of the American Educational Research Association, San Francisco.</w:t>
+      </w:r>
+    </w:p>
+    <w:p>
+      <w:pPr>
+        <w:spacing w:line="480" w:lineRule="auto"/>
+        <w:ind w:left="720" w:hanging="720"/>
+        <w:rPr>
+          <w:rFonts w:ascii="Times New Roman" w:eastAsia="Times New Roman" w:hAnsi="Times New Roman" w:cs="Times New Roman"/>
+          <w:color w:val="222222"/>
+          <w:sz w:val="24"/>
+          <w:szCs w:val="24"/>
+          <w:lang w:eastAsia="ja-JP"/>
+        </w:rPr>
+      </w:pPr>
+      <w:r>
+        <w:rPr>
+          <w:rFonts w:ascii="Times New Roman" w:hAnsi="Times New Roman" w:cs="Times New Roman"/>
+          <w:sz w:val="24"/>
+          <w:szCs w:val="24"/>
+        </w:rPr>
+        <w:t xml:space="preserve">Marsh, J., Kerr, K., </w:t>
+      </w:r>
+      <w:proofErr w:type="spellStart"/>
+      <w:r>
+        <w:rPr>
+          <w:rFonts w:ascii="Times New Roman" w:hAnsi="Times New Roman" w:cs="Times New Roman"/>
+          <w:sz w:val="24"/>
+          <w:szCs w:val="24"/>
+        </w:rPr>
+        <w:t>Ikemoto</w:t>
+      </w:r>
+      <w:proofErr w:type="spellEnd"/>
+      <w:r>
+        <w:rPr>
+          <w:rFonts w:ascii="Times New Roman" w:hAnsi="Times New Roman" w:cs="Times New Roman"/>
+          <w:sz w:val="24"/>
+          <w:szCs w:val="24"/>
+        </w:rPr>
+        <w:t xml:space="preserve">, G., </w:t>
+      </w:r>
+      <w:proofErr w:type="spellStart"/>
+      <w:r>
+        <w:rPr>
+          <w:rFonts w:ascii="Times New Roman" w:hAnsi="Times New Roman" w:cs="Times New Roman"/>
+          <w:sz w:val="24"/>
+          <w:szCs w:val="24"/>
+        </w:rPr>
+        <w:t>Darilek</w:t>
+      </w:r>
+      <w:proofErr w:type="spellEnd"/>
+      <w:r>
+        <w:rPr>
+          <w:rFonts w:ascii="Times New Roman" w:hAnsi="Times New Roman" w:cs="Times New Roman"/>
+          <w:sz w:val="24"/>
+          <w:szCs w:val="24"/>
+        </w:rPr>
+        <w:t xml:space="preserve">, H., </w:t>
+      </w:r>
+      <w:proofErr w:type="spellStart"/>
+      <w:r>
+        <w:rPr>
+          <w:rFonts w:ascii="Times New Roman" w:hAnsi="Times New Roman" w:cs="Times New Roman"/>
+          <w:sz w:val="24"/>
+          <w:szCs w:val="24"/>
+        </w:rPr>
+        <w:t>Suttorp</w:t>
+      </w:r>
+      <w:proofErr w:type="spellEnd"/>
+      <w:r>
+        <w:rPr>
+          <w:rFonts w:ascii="Times New Roman" w:hAnsi="Times New Roman" w:cs="Times New Roman"/>
+          <w:sz w:val="24"/>
+          <w:szCs w:val="24"/>
+        </w:rPr>
+        <w:t xml:space="preserve">, M.J., Zimmer, R., et al. (2005). </w:t>
+      </w:r>
+      <w:r>
+        <w:rPr>
+          <w:rFonts w:ascii="Times New Roman" w:hAnsi="Times New Roman" w:cs="Times New Roman"/>
+          <w:i/>
+          <w:iCs/>
+          <w:sz w:val="24"/>
+          <w:szCs w:val="24"/>
+        </w:rPr>
+        <w:t>The role of districts in fostering instructional improvement: Lessons from three urban districts partnered with the Institute for Learning.</w:t>
+      </w:r>
+      <w:r>
+        <w:rPr>
+          <w:rFonts w:ascii="Times New Roman" w:hAnsi="Times New Roman" w:cs="Times New Roman"/>
+          <w:sz w:val="24"/>
+          <w:szCs w:val="24"/>
+        </w:rPr>
+        <w:t xml:space="preserve"> Santa Monica, CA: RAND Corporation.</w:t>
+      </w:r>
+    </w:p>
+    <w:p>
+      <w:pPr>
+        <w:spacing w:line="480" w:lineRule="auto"/>
+        <w:ind w:left="720" w:hanging="720"/>
+        <w:rPr>
+          <w:rFonts w:ascii="Times New Roman" w:eastAsia="Times New Roman" w:hAnsi="Times New Roman" w:cs="Times New Roman"/>
+          <w:color w:val="222222"/>
+          <w:sz w:val="24"/>
+          <w:szCs w:val="24"/>
+          <w:lang w:eastAsia="ja-JP"/>
+        </w:rPr>
+      </w:pPr>
+      <w:r>
+        <w:rPr>
+          <w:rFonts w:ascii="Times New Roman" w:eastAsia="Times New Roman" w:hAnsi="Times New Roman" w:cs="Times New Roman"/>
+          <w:color w:val="222222"/>
+          <w:sz w:val="24"/>
+          <w:szCs w:val="24"/>
+          <w:lang w:eastAsia="ja-JP"/>
+        </w:rPr>
+        <w:t xml:space="preserve">Marsh, J. A., Pane, J. F., </w:t>
+      </w:r>
+      <w:r>
+        <w:rPr>
+          <w:rFonts w:ascii="Times New Roman" w:eastAsia="Times New Roman" w:hAnsi="Times New Roman" w:cs="Times New Roman"/>
+          <w:color w:val="222222"/>
+          <w:sz w:val="24"/>
+          <w:szCs w:val="24"/>
+          <w:lang w:eastAsia="ja-JP"/>
+        </w:rPr>
+        <w:t xml:space="preserve">&amp; </w:t>
+      </w:r>
+      <w:r>
+        <w:rPr>
+          <w:rFonts w:ascii="Times New Roman" w:eastAsia="Times New Roman" w:hAnsi="Times New Roman" w:cs="Times New Roman"/>
+          <w:color w:val="222222"/>
+          <w:sz w:val="24"/>
+          <w:szCs w:val="24"/>
+          <w:lang w:eastAsia="ja-JP"/>
+        </w:rPr>
+        <w:t xml:space="preserve">Hamilton, </w:t>
+      </w:r>
+      <w:r>
+        <w:rPr>
+          <w:rFonts w:ascii="Times New Roman" w:eastAsia="Times New Roman" w:hAnsi="Times New Roman" w:cs="Times New Roman"/>
+          <w:color w:val="222222"/>
+          <w:sz w:val="24"/>
+          <w:szCs w:val="24"/>
+          <w:lang w:eastAsia="ja-JP"/>
+        </w:rPr>
+        <w:t xml:space="preserve">L. S. </w:t>
+      </w:r>
+      <w:r>
+        <w:rPr>
+          <w:rFonts w:ascii="Times New Roman" w:eastAsia="Times New Roman" w:hAnsi="Times New Roman" w:cs="Times New Roman"/>
+          <w:color w:val="222222"/>
+          <w:sz w:val="24"/>
+          <w:szCs w:val="24"/>
+          <w:lang w:eastAsia="ja-JP"/>
+        </w:rPr>
+        <w:t>(2006)</w:t>
+      </w:r>
+      <w:r>
+        <w:rPr>
+          <w:rFonts w:ascii="Times New Roman" w:eastAsia="Times New Roman" w:hAnsi="Times New Roman" w:cs="Times New Roman"/>
+          <w:color w:val="222222"/>
+          <w:sz w:val="24"/>
+          <w:szCs w:val="24"/>
+          <w:lang w:eastAsia="ja-JP"/>
+        </w:rPr>
+        <w:t xml:space="preserve">. </w:t>
+      </w:r>
+      <w:r>
+        <w:rPr>
+          <w:rFonts w:ascii="Times New Roman" w:eastAsia="Times New Roman" w:hAnsi="Times New Roman" w:cs="Times New Roman"/>
+          <w:i/>
+          <w:iCs/>
+          <w:color w:val="222222"/>
+          <w:sz w:val="24"/>
+          <w:szCs w:val="24"/>
+          <w:lang w:eastAsia="ja-JP"/>
+        </w:rPr>
+        <w:t xml:space="preserve">Making </w:t>
+      </w:r>
+      <w:r>
+        <w:rPr>
+          <w:rFonts w:ascii="Times New Roman" w:eastAsia="Times New Roman" w:hAnsi="Times New Roman" w:cs="Times New Roman"/>
+          <w:i/>
+          <w:iCs/>
+          <w:color w:val="222222"/>
+          <w:sz w:val="24"/>
+          <w:szCs w:val="24"/>
+          <w:lang w:eastAsia="ja-JP"/>
+        </w:rPr>
+        <w:t>s</w:t>
+      </w:r>
+      <w:r>
+        <w:rPr>
+          <w:rFonts w:ascii="Times New Roman" w:eastAsia="Times New Roman" w:hAnsi="Times New Roman" w:cs="Times New Roman"/>
+          <w:i/>
+          <w:iCs/>
+          <w:color w:val="222222"/>
+          <w:sz w:val="24"/>
+          <w:szCs w:val="24"/>
+          <w:lang w:eastAsia="ja-JP"/>
+        </w:rPr>
+        <w:t xml:space="preserve">ense of </w:t>
+      </w:r>
+      <w:r>
+        <w:rPr>
+          <w:rFonts w:ascii="Times New Roman" w:eastAsia="Times New Roman" w:hAnsi="Times New Roman" w:cs="Times New Roman"/>
+          <w:i/>
+          <w:iCs/>
+          <w:color w:val="222222"/>
+          <w:sz w:val="24"/>
+          <w:szCs w:val="24"/>
+          <w:lang w:eastAsia="ja-JP"/>
+        </w:rPr>
+        <w:t>d</w:t>
+      </w:r>
+      <w:r>
+        <w:rPr>
+          <w:rFonts w:ascii="Times New Roman" w:eastAsia="Times New Roman" w:hAnsi="Times New Roman" w:cs="Times New Roman"/>
+          <w:i/>
+          <w:iCs/>
+          <w:color w:val="222222"/>
+          <w:sz w:val="24"/>
+          <w:szCs w:val="24"/>
+          <w:lang w:eastAsia="ja-JP"/>
+        </w:rPr>
+        <w:t>ata-</w:t>
+      </w:r>
+      <w:r>
+        <w:rPr>
+          <w:rFonts w:ascii="Times New Roman" w:eastAsia="Times New Roman" w:hAnsi="Times New Roman" w:cs="Times New Roman"/>
+          <w:i/>
+          <w:iCs/>
+          <w:color w:val="222222"/>
+          <w:sz w:val="24"/>
+          <w:szCs w:val="24"/>
+          <w:lang w:eastAsia="ja-JP"/>
+        </w:rPr>
+        <w:t>d</w:t>
+      </w:r>
+      <w:r>
+        <w:rPr>
+          <w:rFonts w:ascii="Times New Roman" w:eastAsia="Times New Roman" w:hAnsi="Times New Roman" w:cs="Times New Roman"/>
+          <w:i/>
+          <w:iCs/>
+          <w:color w:val="222222"/>
+          <w:sz w:val="24"/>
+          <w:szCs w:val="24"/>
+          <w:lang w:eastAsia="ja-JP"/>
+        </w:rPr>
+        <w:t xml:space="preserve">riven </w:t>
+      </w:r>
+      <w:r>
+        <w:rPr>
+          <w:rFonts w:ascii="Times New Roman" w:eastAsia="Times New Roman" w:hAnsi="Times New Roman" w:cs="Times New Roman"/>
+          <w:i/>
+          <w:iCs/>
+          <w:color w:val="222222"/>
+          <w:sz w:val="24"/>
+          <w:szCs w:val="24"/>
+          <w:lang w:eastAsia="ja-JP"/>
+        </w:rPr>
+        <w:t>d</w:t>
+      </w:r>
+      <w:r>
+        <w:rPr>
+          <w:rFonts w:ascii="Times New Roman" w:eastAsia="Times New Roman" w:hAnsi="Times New Roman" w:cs="Times New Roman"/>
+          <w:i/>
+          <w:iCs/>
+          <w:color w:val="222222"/>
+          <w:sz w:val="24"/>
+          <w:szCs w:val="24"/>
+          <w:lang w:eastAsia="ja-JP"/>
+        </w:rPr>
+        <w:t xml:space="preserve">ecision </w:t>
+      </w:r>
+      <w:r>
+        <w:rPr>
+          <w:rFonts w:ascii="Times New Roman" w:eastAsia="Times New Roman" w:hAnsi="Times New Roman" w:cs="Times New Roman"/>
+          <w:i/>
+          <w:iCs/>
+          <w:color w:val="222222"/>
+          <w:sz w:val="24"/>
+          <w:szCs w:val="24"/>
+          <w:lang w:eastAsia="ja-JP"/>
+        </w:rPr>
+        <w:t>m</w:t>
+      </w:r>
+      <w:r>
+        <w:rPr>
+          <w:rFonts w:ascii="Times New Roman" w:eastAsia="Times New Roman" w:hAnsi="Times New Roman" w:cs="Times New Roman"/>
+          <w:i/>
+          <w:iCs/>
+          <w:color w:val="222222"/>
+          <w:sz w:val="24"/>
+          <w:szCs w:val="24"/>
+          <w:lang w:eastAsia="ja-JP"/>
+        </w:rPr>
+        <w:t xml:space="preserve">aking in </w:t>
+      </w:r>
+      <w:r>
+        <w:rPr>
+          <w:rFonts w:ascii="Times New Roman" w:eastAsia="Times New Roman" w:hAnsi="Times New Roman" w:cs="Times New Roman"/>
+          <w:i/>
+          <w:iCs/>
+          <w:color w:val="222222"/>
+          <w:sz w:val="24"/>
+          <w:szCs w:val="24"/>
+          <w:lang w:eastAsia="ja-JP"/>
+        </w:rPr>
+        <w:t>e</w:t>
+      </w:r>
+      <w:r>
+        <w:rPr>
+          <w:rFonts w:ascii="Times New Roman" w:eastAsia="Times New Roman" w:hAnsi="Times New Roman" w:cs="Times New Roman"/>
+          <w:i/>
+          <w:iCs/>
+          <w:color w:val="222222"/>
+          <w:sz w:val="24"/>
+          <w:szCs w:val="24"/>
+          <w:lang w:eastAsia="ja-JP"/>
+        </w:rPr>
+        <w:t xml:space="preserve">ducation: Evidence from </w:t>
+      </w:r>
+      <w:r>
+        <w:rPr>
+          <w:rFonts w:ascii="Times New Roman" w:eastAsia="Times New Roman" w:hAnsi="Times New Roman" w:cs="Times New Roman"/>
+          <w:i/>
+          <w:iCs/>
+          <w:color w:val="222222"/>
+          <w:sz w:val="24"/>
+          <w:szCs w:val="24"/>
+          <w:lang w:eastAsia="ja-JP"/>
+        </w:rPr>
+        <w:t>r</w:t>
+      </w:r>
+      <w:r>
+        <w:rPr>
+          <w:rFonts w:ascii="Times New Roman" w:eastAsia="Times New Roman" w:hAnsi="Times New Roman" w:cs="Times New Roman"/>
+          <w:i/>
+          <w:iCs/>
+          <w:color w:val="222222"/>
+          <w:sz w:val="24"/>
+          <w:szCs w:val="24"/>
+          <w:lang w:eastAsia="ja-JP"/>
+        </w:rPr>
+        <w:t xml:space="preserve">ecent RAND </w:t>
+      </w:r>
+      <w:r>
+        <w:rPr>
+          <w:rFonts w:ascii="Times New Roman" w:eastAsia="Times New Roman" w:hAnsi="Times New Roman" w:cs="Times New Roman"/>
+          <w:i/>
+          <w:iCs/>
+          <w:color w:val="222222"/>
+          <w:sz w:val="24"/>
+          <w:szCs w:val="24"/>
+          <w:lang w:eastAsia="ja-JP"/>
+        </w:rPr>
+        <w:t>r</w:t>
+      </w:r>
+      <w:r>
+        <w:rPr>
+          <w:rFonts w:ascii="Times New Roman" w:eastAsia="Times New Roman" w:hAnsi="Times New Roman" w:cs="Times New Roman"/>
+          <w:i/>
+          <w:iCs/>
+          <w:color w:val="222222"/>
+          <w:sz w:val="24"/>
+          <w:szCs w:val="24"/>
+          <w:lang w:eastAsia="ja-JP"/>
+        </w:rPr>
+        <w:t>esearch</w:t>
+      </w:r>
+      <w:r>
+        <w:rPr>
+          <w:rFonts w:ascii="Times New Roman" w:eastAsia="Times New Roman" w:hAnsi="Times New Roman" w:cs="Times New Roman"/>
+          <w:i/>
+          <w:iCs/>
+          <w:color w:val="222222"/>
+          <w:sz w:val="24"/>
+          <w:szCs w:val="24"/>
+          <w:lang w:eastAsia="ja-JP"/>
+        </w:rPr>
+        <w:t>.</w:t>
+      </w:r>
+      <w:r>
+        <w:rPr>
+          <w:rFonts w:ascii="Times New Roman" w:eastAsia="Times New Roman" w:hAnsi="Times New Roman" w:cs="Times New Roman"/>
+          <w:color w:val="222222"/>
+          <w:sz w:val="24"/>
+          <w:szCs w:val="24"/>
+          <w:lang w:eastAsia="ja-JP"/>
+        </w:rPr>
+        <w:t xml:space="preserve"> Santa Monica, Calif.: RAND Corporation</w:t>
+      </w:r>
+      <w:r>
+        <w:rPr>
+          <w:rFonts w:ascii="Times New Roman" w:eastAsia="Times New Roman" w:hAnsi="Times New Roman" w:cs="Times New Roman"/>
+          <w:color w:val="222222"/>
+          <w:sz w:val="24"/>
+          <w:szCs w:val="24"/>
+          <w:lang w:eastAsia="ja-JP"/>
+        </w:rPr>
+        <w:t xml:space="preserve">. </w:t>
+      </w:r>
+      <w:hyperlink r:id="rId8" w:history="1">
+        <w:r>
+          <w:rPr>
+            <w:rStyle w:val="Hyperlink"/>
+            <w:rFonts w:ascii="Times New Roman" w:eastAsia="Times New Roman" w:hAnsi="Times New Roman" w:cs="Times New Roman"/>
+            <w:sz w:val="24"/>
+            <w:szCs w:val="24"/>
+            <w:lang w:eastAsia="ja-JP"/>
+          </w:rPr>
+          <w:t>https://www.rand.org/pubs/occasional_papers/OP170.html</w:t>
+        </w:r>
+      </w:hyperlink>
+    </w:p>
+    <w:p>
+      <w:pPr>
+        <w:spacing w:line="480" w:lineRule="auto"/>
+        <w:ind w:left="720" w:hanging="720"/>
+        <w:rPr>
+          <w:rFonts w:ascii="Times New Roman" w:hAnsi="Times New Roman" w:cs="Times New Roman"/>
+          <w:sz w:val="24"/>
+          <w:szCs w:val="24"/>
+        </w:rPr>
+      </w:pPr>
+      <w:proofErr w:type="spellStart"/>
+      <w:r>
+        <w:rPr>
+          <w:rFonts w:ascii="Times New Roman" w:hAnsi="Times New Roman" w:cs="Times New Roman"/>
+          <w:sz w:val="24"/>
+          <w:szCs w:val="24"/>
+        </w:rPr>
+        <w:t>Massell</w:t>
+      </w:r>
+      <w:proofErr w:type="spellEnd"/>
+      <w:r>
+        <w:rPr>
+          <w:rFonts w:ascii="Times New Roman" w:hAnsi="Times New Roman" w:cs="Times New Roman"/>
+          <w:sz w:val="24"/>
+          <w:szCs w:val="24"/>
+        </w:rPr>
+        <w:t xml:space="preserve">, D. (2001). </w:t>
+      </w:r>
+      <w:r>
+        <w:rPr>
+          <w:rFonts w:ascii="Times New Roman" w:hAnsi="Times New Roman" w:cs="Times New Roman"/>
+          <w:i/>
+          <w:iCs/>
+          <w:sz w:val="24"/>
+          <w:szCs w:val="24"/>
+        </w:rPr>
+        <w:t xml:space="preserve">The </w:t>
+      </w:r>
+      <w:r>
+        <w:rPr>
+          <w:rFonts w:ascii="Times New Roman" w:hAnsi="Times New Roman" w:cs="Times New Roman"/>
+          <w:i/>
+          <w:iCs/>
+          <w:sz w:val="24"/>
+          <w:szCs w:val="24"/>
+        </w:rPr>
+        <w:t>t</w:t>
+      </w:r>
+      <w:r>
+        <w:rPr>
+          <w:rFonts w:ascii="Times New Roman" w:hAnsi="Times New Roman" w:cs="Times New Roman"/>
+          <w:i/>
+          <w:iCs/>
+          <w:sz w:val="24"/>
+          <w:szCs w:val="24"/>
+        </w:rPr>
+        <w:t xml:space="preserve">heory and </w:t>
+      </w:r>
+      <w:r>
+        <w:rPr>
+          <w:rFonts w:ascii="Times New Roman" w:hAnsi="Times New Roman" w:cs="Times New Roman"/>
+          <w:i/>
+          <w:iCs/>
+          <w:sz w:val="24"/>
+          <w:szCs w:val="24"/>
+        </w:rPr>
+        <w:t>p</w:t>
+      </w:r>
+      <w:r>
+        <w:rPr>
+          <w:rFonts w:ascii="Times New Roman" w:hAnsi="Times New Roman" w:cs="Times New Roman"/>
+          <w:i/>
+          <w:iCs/>
+          <w:sz w:val="24"/>
+          <w:szCs w:val="24"/>
+        </w:rPr>
+        <w:t xml:space="preserve">ractice of </w:t>
+      </w:r>
+      <w:r>
+        <w:rPr>
+          <w:rFonts w:ascii="Times New Roman" w:hAnsi="Times New Roman" w:cs="Times New Roman"/>
+          <w:i/>
+          <w:iCs/>
+          <w:sz w:val="24"/>
+          <w:szCs w:val="24"/>
+        </w:rPr>
+        <w:t>u</w:t>
+      </w:r>
+      <w:r>
+        <w:rPr>
+          <w:rFonts w:ascii="Times New Roman" w:hAnsi="Times New Roman" w:cs="Times New Roman"/>
+          <w:i/>
+          <w:iCs/>
+          <w:sz w:val="24"/>
+          <w:szCs w:val="24"/>
+        </w:rPr>
+        <w:t xml:space="preserve">sing </w:t>
+      </w:r>
+      <w:r>
+        <w:rPr>
+          <w:rFonts w:ascii="Times New Roman" w:hAnsi="Times New Roman" w:cs="Times New Roman"/>
+          <w:i/>
+          <w:iCs/>
+          <w:sz w:val="24"/>
+          <w:szCs w:val="24"/>
+        </w:rPr>
+        <w:t>d</w:t>
+      </w:r>
+      <w:r>
+        <w:rPr>
+          <w:rFonts w:ascii="Times New Roman" w:hAnsi="Times New Roman" w:cs="Times New Roman"/>
+          <w:i/>
+          <w:iCs/>
+          <w:sz w:val="24"/>
+          <w:szCs w:val="24"/>
+        </w:rPr>
+        <w:t xml:space="preserve">ata to </w:t>
+      </w:r>
+      <w:r>
+        <w:rPr>
+          <w:rFonts w:ascii="Times New Roman" w:hAnsi="Times New Roman" w:cs="Times New Roman"/>
+          <w:i/>
+          <w:iCs/>
+          <w:sz w:val="24"/>
+          <w:szCs w:val="24"/>
+        </w:rPr>
+        <w:t>b</w:t>
+      </w:r>
+      <w:r>
+        <w:rPr>
+          <w:rFonts w:ascii="Times New Roman" w:hAnsi="Times New Roman" w:cs="Times New Roman"/>
+          <w:i/>
+          <w:iCs/>
+          <w:sz w:val="24"/>
+          <w:szCs w:val="24"/>
+        </w:rPr>
+        <w:t xml:space="preserve">uild </w:t>
+      </w:r>
+      <w:r>
+        <w:rPr>
+          <w:rFonts w:ascii="Times New Roman" w:hAnsi="Times New Roman" w:cs="Times New Roman"/>
+          <w:i/>
+          <w:iCs/>
+          <w:sz w:val="24"/>
+          <w:szCs w:val="24"/>
+        </w:rPr>
+        <w:t>c</w:t>
+      </w:r>
+      <w:r>
+        <w:rPr>
+          <w:rFonts w:ascii="Times New Roman" w:hAnsi="Times New Roman" w:cs="Times New Roman"/>
+          <w:i/>
+          <w:iCs/>
+          <w:sz w:val="24"/>
+          <w:szCs w:val="24"/>
+        </w:rPr>
+        <w:t xml:space="preserve">apacity: State and </w:t>
+      </w:r>
+      <w:r>
+        <w:rPr>
+          <w:rFonts w:ascii="Times New Roman" w:hAnsi="Times New Roman" w:cs="Times New Roman"/>
+          <w:i/>
+          <w:iCs/>
+          <w:sz w:val="24"/>
+          <w:szCs w:val="24"/>
+        </w:rPr>
+        <w:t>l</w:t>
+      </w:r>
+      <w:r>
+        <w:rPr>
+          <w:rFonts w:ascii="Times New Roman" w:hAnsi="Times New Roman" w:cs="Times New Roman"/>
+          <w:i/>
+          <w:iCs/>
+          <w:sz w:val="24"/>
+          <w:szCs w:val="24"/>
+        </w:rPr>
+        <w:t xml:space="preserve">ocal </w:t>
+      </w:r>
+      <w:r>
+        <w:rPr>
+          <w:rFonts w:ascii="Times New Roman" w:hAnsi="Times New Roman" w:cs="Times New Roman"/>
+          <w:i/>
+          <w:iCs/>
+          <w:sz w:val="24"/>
+          <w:szCs w:val="24"/>
+        </w:rPr>
+        <w:t>s</w:t>
+      </w:r>
+      <w:r>
+        <w:rPr>
+          <w:rFonts w:ascii="Times New Roman" w:hAnsi="Times New Roman" w:cs="Times New Roman"/>
+          <w:i/>
+          <w:iCs/>
+          <w:sz w:val="24"/>
+          <w:szCs w:val="24"/>
+        </w:rPr>
+        <w:t xml:space="preserve">trategies and </w:t>
+      </w:r>
+      <w:r>
+        <w:rPr>
+          <w:rFonts w:ascii="Times New Roman" w:hAnsi="Times New Roman" w:cs="Times New Roman"/>
+          <w:i/>
+          <w:iCs/>
+          <w:sz w:val="24"/>
+          <w:szCs w:val="24"/>
+        </w:rPr>
+        <w:t>t</w:t>
+      </w:r>
+      <w:r>
+        <w:rPr>
+          <w:rFonts w:ascii="Times New Roman" w:hAnsi="Times New Roman" w:cs="Times New Roman"/>
+          <w:i/>
+          <w:iCs/>
+          <w:sz w:val="24"/>
+          <w:szCs w:val="24"/>
+        </w:rPr>
+        <w:t xml:space="preserve">heir </w:t>
+      </w:r>
+      <w:r>
+        <w:rPr>
+          <w:rFonts w:ascii="Times New Roman" w:hAnsi="Times New Roman" w:cs="Times New Roman"/>
+          <w:i/>
+          <w:iCs/>
+          <w:sz w:val="24"/>
+          <w:szCs w:val="24"/>
+        </w:rPr>
+        <w:t>e</w:t>
+      </w:r>
+      <w:r>
+        <w:rPr>
+          <w:rFonts w:ascii="Times New Roman" w:hAnsi="Times New Roman" w:cs="Times New Roman"/>
+          <w:i/>
+          <w:iCs/>
+          <w:sz w:val="24"/>
+          <w:szCs w:val="24"/>
+        </w:rPr>
+        <w:t>ffects</w:t>
+      </w:r>
+      <w:r>
+        <w:rPr>
+          <w:rFonts w:ascii="Times New Roman" w:hAnsi="Times New Roman" w:cs="Times New Roman"/>
+          <w:i/>
+          <w:iCs/>
+          <w:sz w:val="24"/>
+          <w:szCs w:val="24"/>
+        </w:rPr>
+        <w:t xml:space="preserve">. </w:t>
+      </w:r>
+      <w:r>
+        <w:rPr>
+          <w:rFonts w:ascii="Times New Roman" w:hAnsi="Times New Roman" w:cs="Times New Roman"/>
+          <w:i/>
+          <w:iCs/>
+          <w:sz w:val="24"/>
+          <w:szCs w:val="24"/>
+        </w:rPr>
+        <w:t>in S. H. Fuhrman, ed., From the Capitol to the Classroom: Standards-Based Reform in the States,</w:t>
+      </w:r>
+      <w:r>
+        <w:rPr>
+          <w:rFonts w:ascii="Times New Roman" w:hAnsi="Times New Roman" w:cs="Times New Roman"/>
+          <w:sz w:val="24"/>
+          <w:szCs w:val="24"/>
+        </w:rPr>
+        <w:t xml:space="preserve"> Chicago, Ill.: University of Chicago Press</w:t>
+      </w:r>
+      <w:r>
+        <w:rPr>
+          <w:rFonts w:ascii="Times New Roman" w:hAnsi="Times New Roman" w:cs="Times New Roman"/>
+          <w:sz w:val="24"/>
+          <w:szCs w:val="24"/>
+        </w:rPr>
+        <w:t xml:space="preserve">. </w:t>
+      </w:r>
+    </w:p>
+    <w:p>
+      <w:pPr>
+        <w:spacing w:line="480" w:lineRule="auto"/>
+        <w:ind w:left="720" w:hanging="720"/>
+        <w:rPr>
+          <w:rFonts w:ascii="Times New Roman" w:hAnsi="Times New Roman" w:cs="Times New Roman"/>
+          <w:sz w:val="24"/>
+          <w:szCs w:val="24"/>
+        </w:rPr>
+      </w:pPr>
+      <w:r>
+        <w:rPr>
+          <w:rFonts w:ascii="Times New Roman" w:hAnsi="Times New Roman" w:cs="Times New Roman"/>
+          <w:sz w:val="24"/>
+          <w:szCs w:val="24"/>
+        </w:rPr>
+        <w:t xml:space="preserve">Means, B., Padilla, C., </w:t>
+      </w:r>
+      <w:proofErr w:type="spellStart"/>
+      <w:r>
+        <w:rPr>
+          <w:rFonts w:ascii="Times New Roman" w:hAnsi="Times New Roman" w:cs="Times New Roman"/>
+          <w:sz w:val="24"/>
+          <w:szCs w:val="24"/>
+        </w:rPr>
+        <w:t>DeBarger</w:t>
+      </w:r>
+      <w:proofErr w:type="spellEnd"/>
+      <w:r>
+        <w:rPr>
+          <w:rFonts w:ascii="Times New Roman" w:hAnsi="Times New Roman" w:cs="Times New Roman"/>
+          <w:sz w:val="24"/>
+          <w:szCs w:val="24"/>
+        </w:rPr>
+        <w:t xml:space="preserve">, A., &amp; </w:t>
+      </w:r>
+      <w:proofErr w:type="spellStart"/>
+      <w:r>
+        <w:rPr>
+          <w:rFonts w:ascii="Times New Roman" w:hAnsi="Times New Roman" w:cs="Times New Roman"/>
+          <w:sz w:val="24"/>
+          <w:szCs w:val="24"/>
+        </w:rPr>
+        <w:t>Bakia</w:t>
+      </w:r>
+      <w:proofErr w:type="spellEnd"/>
+      <w:r>
+        <w:rPr>
+          <w:rFonts w:ascii="Times New Roman" w:hAnsi="Times New Roman" w:cs="Times New Roman"/>
+          <w:sz w:val="24"/>
+          <w:szCs w:val="24"/>
+        </w:rPr>
+        <w:t xml:space="preserve">, M. (2009). </w:t>
+      </w:r>
+      <w:r>
+        <w:rPr>
+          <w:rFonts w:ascii="Times New Roman" w:hAnsi="Times New Roman" w:cs="Times New Roman"/>
+          <w:i/>
+          <w:iCs/>
+          <w:sz w:val="24"/>
+          <w:szCs w:val="24"/>
+        </w:rPr>
+        <w:t>Implementing data-informed decision making in schools: Teacher access, supports and use.</w:t>
+      </w:r>
+      <w:r>
+        <w:rPr>
+          <w:rFonts w:ascii="Times New Roman" w:hAnsi="Times New Roman" w:cs="Times New Roman"/>
+          <w:sz w:val="24"/>
+          <w:szCs w:val="24"/>
+        </w:rPr>
+        <w:t xml:space="preserve"> Washington, DC: U.S. Department of Education.</w:t>
+      </w:r>
+    </w:p>
+    <w:p>
+      <w:pPr>
+        <w:spacing w:line="480" w:lineRule="auto"/>
+        <w:ind w:left="720" w:hanging="720"/>
+        <w:rPr>
+          <w:rFonts w:ascii="Times New Roman" w:eastAsia="Times New Roman" w:hAnsi="Times New Roman" w:cs="Times New Roman"/>
+          <w:color w:val="222222"/>
+          <w:sz w:val="24"/>
+          <w:szCs w:val="24"/>
+          <w:lang w:eastAsia="ja-JP"/>
+        </w:rPr>
+      </w:pPr>
+      <w:r>
+        <w:rPr>
+          <w:rFonts w:ascii="Times New Roman" w:hAnsi="Times New Roman" w:cs="Times New Roman"/>
+          <w:sz w:val="24"/>
+          <w:szCs w:val="24"/>
+        </w:rPr>
+        <w:t xml:space="preserve">Murnane, R. J., Sharkey, N. S., &amp; </w:t>
+      </w:r>
+      <w:proofErr w:type="spellStart"/>
+      <w:r>
+        <w:rPr>
+          <w:rFonts w:ascii="Times New Roman" w:hAnsi="Times New Roman" w:cs="Times New Roman"/>
+          <w:sz w:val="24"/>
+          <w:szCs w:val="24"/>
+        </w:rPr>
+        <w:t>Boudett</w:t>
+      </w:r>
+      <w:proofErr w:type="spellEnd"/>
+      <w:r>
+        <w:rPr>
+          <w:rFonts w:ascii="Times New Roman" w:hAnsi="Times New Roman" w:cs="Times New Roman"/>
+          <w:sz w:val="24"/>
+          <w:szCs w:val="24"/>
+        </w:rPr>
+        <w:t xml:space="preserve">, K. P. (2005). Using student-assessment results to improve instruction: Lessons from a workshop. </w:t>
+      </w:r>
+      <w:r>
+        <w:rPr>
+          <w:rFonts w:ascii="Times New Roman" w:hAnsi="Times New Roman" w:cs="Times New Roman"/>
+          <w:i/>
+          <w:iCs/>
+          <w:sz w:val="24"/>
+          <w:szCs w:val="24"/>
+        </w:rPr>
+        <w:t>Journal of Education for Students Placed at Risk (JESPAR), 10</w:t>
+      </w:r>
+      <w:r>
+        <w:rPr>
+          <w:rFonts w:ascii="Times New Roman" w:hAnsi="Times New Roman" w:cs="Times New Roman"/>
+          <w:sz w:val="24"/>
+          <w:szCs w:val="24"/>
+        </w:rPr>
+        <w:t>(3), 269-280. https://doi.org/10.1207/s15327671espr1003_3</w:t>
+      </w:r>
+    </w:p>
+    <w:p>
+      <w:pPr>
+        <w:spacing w:line="480" w:lineRule="auto"/>
+        <w:ind w:left="720" w:hanging="720"/>
+        <w:rPr>
+          <w:rFonts w:ascii="Times New Roman" w:hAnsi="Times New Roman" w:cs="Times New Roman"/>
+          <w:sz w:val="24"/>
+          <w:szCs w:val="24"/>
+        </w:rPr>
+      </w:pPr>
+      <w:r>
+        <w:rPr>
+          <w:rFonts w:ascii="Times New Roman" w:hAnsi="Times New Roman" w:cs="Times New Roman"/>
+          <w:sz w:val="24"/>
+          <w:szCs w:val="24"/>
+        </w:rPr>
+        <w:t>Popham, W. J.</w:t>
+      </w:r>
+      <w:r>
+        <w:rPr>
+          <w:rFonts w:ascii="Times New Roman" w:hAnsi="Times New Roman" w:cs="Times New Roman"/>
+          <w:sz w:val="24"/>
+          <w:szCs w:val="24"/>
+        </w:rPr>
+        <w:t xml:space="preserve"> (1987).</w:t>
+      </w:r>
+      <w:r>
+        <w:rPr>
+          <w:rFonts w:ascii="Times New Roman" w:hAnsi="Times New Roman" w:cs="Times New Roman"/>
+          <w:sz w:val="24"/>
+          <w:szCs w:val="24"/>
+        </w:rPr>
+        <w:t xml:space="preserve"> The </w:t>
+      </w:r>
+      <w:r>
+        <w:rPr>
+          <w:rFonts w:ascii="Times New Roman" w:hAnsi="Times New Roman" w:cs="Times New Roman"/>
+          <w:sz w:val="24"/>
+          <w:szCs w:val="24"/>
+        </w:rPr>
+        <w:t>me</w:t>
+      </w:r>
+      <w:r>
+        <w:rPr>
+          <w:rFonts w:ascii="Times New Roman" w:hAnsi="Times New Roman" w:cs="Times New Roman"/>
+          <w:sz w:val="24"/>
+          <w:szCs w:val="24"/>
+        </w:rPr>
+        <w:t xml:space="preserve">rits of </w:t>
+      </w:r>
+      <w:r>
+        <w:rPr>
+          <w:rFonts w:ascii="Times New Roman" w:hAnsi="Times New Roman" w:cs="Times New Roman"/>
+          <w:sz w:val="24"/>
+          <w:szCs w:val="24"/>
+        </w:rPr>
+        <w:t>m</w:t>
+      </w:r>
+      <w:r>
+        <w:rPr>
+          <w:rFonts w:ascii="Times New Roman" w:hAnsi="Times New Roman" w:cs="Times New Roman"/>
+          <w:sz w:val="24"/>
+          <w:szCs w:val="24"/>
+        </w:rPr>
+        <w:t>easurement-</w:t>
+      </w:r>
+      <w:r>
+        <w:rPr>
+          <w:rFonts w:ascii="Times New Roman" w:hAnsi="Times New Roman" w:cs="Times New Roman"/>
+          <w:sz w:val="24"/>
+          <w:szCs w:val="24"/>
+        </w:rPr>
+        <w:t>d</w:t>
+      </w:r>
+      <w:r>
+        <w:rPr>
+          <w:rFonts w:ascii="Times New Roman" w:hAnsi="Times New Roman" w:cs="Times New Roman"/>
+          <w:sz w:val="24"/>
+          <w:szCs w:val="24"/>
+        </w:rPr>
+        <w:t xml:space="preserve">riven </w:t>
+      </w:r>
+      <w:r>
+        <w:rPr>
+          <w:rFonts w:ascii="Times New Roman" w:hAnsi="Times New Roman" w:cs="Times New Roman"/>
+          <w:sz w:val="24"/>
+          <w:szCs w:val="24"/>
+        </w:rPr>
+        <w:t>i</w:t>
+      </w:r>
+      <w:r>
+        <w:rPr>
+          <w:rFonts w:ascii="Times New Roman" w:hAnsi="Times New Roman" w:cs="Times New Roman"/>
+          <w:sz w:val="24"/>
+          <w:szCs w:val="24"/>
+        </w:rPr>
+        <w:t>nstruction</w:t>
+      </w:r>
+      <w:r>
+        <w:rPr>
+          <w:rFonts w:ascii="Times New Roman" w:hAnsi="Times New Roman" w:cs="Times New Roman"/>
+          <w:sz w:val="24"/>
+          <w:szCs w:val="24"/>
+        </w:rPr>
+        <w:t>.</w:t>
+      </w:r>
+      <w:r>
+        <w:rPr>
+          <w:rFonts w:ascii="Times New Roman" w:hAnsi="Times New Roman" w:cs="Times New Roman"/>
+          <w:sz w:val="24"/>
+          <w:szCs w:val="24"/>
+        </w:rPr>
+        <w:t xml:space="preserve"> </w:t>
+      </w:r>
+      <w:r>
+        <w:rPr>
+          <w:rFonts w:ascii="Times New Roman" w:hAnsi="Times New Roman" w:cs="Times New Roman"/>
+          <w:i/>
+          <w:iCs/>
+          <w:sz w:val="24"/>
+          <w:szCs w:val="24"/>
+        </w:rPr>
+        <w:t xml:space="preserve">Phi Delta </w:t>
+      </w:r>
+      <w:proofErr w:type="spellStart"/>
+      <w:r>
+        <w:rPr>
+          <w:rFonts w:ascii="Times New Roman" w:hAnsi="Times New Roman" w:cs="Times New Roman"/>
+          <w:i/>
+          <w:iCs/>
+          <w:sz w:val="24"/>
+          <w:szCs w:val="24"/>
+        </w:rPr>
+        <w:t>Kappan</w:t>
+      </w:r>
+      <w:proofErr w:type="spellEnd"/>
+      <w:r>
+        <w:rPr>
+          <w:rFonts w:ascii="Times New Roman" w:hAnsi="Times New Roman" w:cs="Times New Roman"/>
+          <w:i/>
+          <w:iCs/>
+          <w:sz w:val="24"/>
+          <w:szCs w:val="24"/>
+        </w:rPr>
+        <w:t>,</w:t>
+      </w:r>
+      <w:r>
+        <w:rPr>
+          <w:rFonts w:ascii="Times New Roman" w:hAnsi="Times New Roman" w:cs="Times New Roman"/>
+          <w:sz w:val="24"/>
+          <w:szCs w:val="24"/>
+        </w:rPr>
+        <w:t xml:space="preserve"> </w:t>
+      </w:r>
+      <w:r>
+        <w:rPr>
+          <w:rFonts w:ascii="Times New Roman" w:hAnsi="Times New Roman" w:cs="Times New Roman"/>
+          <w:i/>
+          <w:iCs/>
+          <w:sz w:val="24"/>
+          <w:szCs w:val="24"/>
+        </w:rPr>
+        <w:t>68,</w:t>
+      </w:r>
+      <w:r>
+        <w:rPr>
+          <w:rFonts w:ascii="Times New Roman" w:hAnsi="Times New Roman" w:cs="Times New Roman"/>
+          <w:sz w:val="24"/>
+          <w:szCs w:val="24"/>
+        </w:rPr>
+        <w:t xml:space="preserve"> 679–682. </w:t>
+      </w:r>
+    </w:p>
+    <w:p>
+      <w:pPr>
+        <w:spacing w:line="480" w:lineRule="auto"/>
+        <w:ind w:left="720" w:hanging="720"/>
+        <w:rPr>
+          <w:rFonts w:ascii="Times New Roman" w:hAnsi="Times New Roman" w:cs="Times New Roman"/>
+          <w:sz w:val="24"/>
+          <w:szCs w:val="24"/>
+        </w:rPr>
+      </w:pPr>
+      <w:r>
+        <w:rPr>
+          <w:rFonts w:ascii="Times New Roman" w:hAnsi="Times New Roman" w:cs="Times New Roman"/>
+          <w:sz w:val="24"/>
+          <w:szCs w:val="24"/>
+        </w:rPr>
+        <w:lastRenderedPageBreak/>
+        <w:t xml:space="preserve">Popham, W. J., Cruse, </w:t>
+      </w:r>
+      <w:r>
+        <w:rPr>
+          <w:rFonts w:ascii="Times New Roman" w:hAnsi="Times New Roman" w:cs="Times New Roman"/>
+          <w:sz w:val="24"/>
+          <w:szCs w:val="24"/>
+        </w:rPr>
+        <w:t xml:space="preserve">K. I., </w:t>
+      </w:r>
+      <w:r>
+        <w:rPr>
+          <w:rFonts w:ascii="Times New Roman" w:hAnsi="Times New Roman" w:cs="Times New Roman"/>
+          <w:sz w:val="24"/>
+          <w:szCs w:val="24"/>
+        </w:rPr>
+        <w:t xml:space="preserve">Rankin, </w:t>
+      </w:r>
+      <w:r>
+        <w:rPr>
+          <w:rFonts w:ascii="Times New Roman" w:hAnsi="Times New Roman" w:cs="Times New Roman"/>
+          <w:sz w:val="24"/>
+          <w:szCs w:val="24"/>
+        </w:rPr>
+        <w:t xml:space="preserve">S. C., </w:t>
+      </w:r>
+      <w:r>
+        <w:rPr>
+          <w:rFonts w:ascii="Times New Roman" w:hAnsi="Times New Roman" w:cs="Times New Roman"/>
+          <w:sz w:val="24"/>
+          <w:szCs w:val="24"/>
+        </w:rPr>
+        <w:t xml:space="preserve">Sandifer, </w:t>
+      </w:r>
+      <w:r>
+        <w:rPr>
+          <w:rFonts w:ascii="Times New Roman" w:hAnsi="Times New Roman" w:cs="Times New Roman"/>
+          <w:sz w:val="24"/>
+          <w:szCs w:val="24"/>
+        </w:rPr>
+        <w:t xml:space="preserve">P. D., </w:t>
+      </w:r>
+      <w:r>
+        <w:rPr>
+          <w:rFonts w:ascii="Times New Roman" w:hAnsi="Times New Roman" w:cs="Times New Roman"/>
+          <w:sz w:val="24"/>
+          <w:szCs w:val="24"/>
+        </w:rPr>
+        <w:t xml:space="preserve">and Williams, </w:t>
+      </w:r>
+      <w:r>
+        <w:rPr>
+          <w:rFonts w:ascii="Times New Roman" w:hAnsi="Times New Roman" w:cs="Times New Roman"/>
+          <w:sz w:val="24"/>
+          <w:szCs w:val="24"/>
+        </w:rPr>
+        <w:t xml:space="preserve">P. L. (1985). </w:t>
+      </w:r>
+      <w:r>
+        <w:rPr>
+          <w:rFonts w:ascii="Times New Roman" w:hAnsi="Times New Roman" w:cs="Times New Roman"/>
+          <w:sz w:val="24"/>
+          <w:szCs w:val="24"/>
+        </w:rPr>
+        <w:t>Measurement-</w:t>
+      </w:r>
+      <w:r>
+        <w:rPr>
+          <w:rFonts w:ascii="Times New Roman" w:hAnsi="Times New Roman" w:cs="Times New Roman"/>
+          <w:sz w:val="24"/>
+          <w:szCs w:val="24"/>
+        </w:rPr>
+        <w:t>d</w:t>
+      </w:r>
+      <w:r>
+        <w:rPr>
+          <w:rFonts w:ascii="Times New Roman" w:hAnsi="Times New Roman" w:cs="Times New Roman"/>
+          <w:sz w:val="24"/>
+          <w:szCs w:val="24"/>
+        </w:rPr>
+        <w:t xml:space="preserve">riven </w:t>
+      </w:r>
+      <w:r>
+        <w:rPr>
+          <w:rFonts w:ascii="Times New Roman" w:hAnsi="Times New Roman" w:cs="Times New Roman"/>
+          <w:sz w:val="24"/>
+          <w:szCs w:val="24"/>
+        </w:rPr>
+        <w:t>i</w:t>
+      </w:r>
+      <w:r>
+        <w:rPr>
+          <w:rFonts w:ascii="Times New Roman" w:hAnsi="Times New Roman" w:cs="Times New Roman"/>
+          <w:sz w:val="24"/>
+          <w:szCs w:val="24"/>
+        </w:rPr>
+        <w:t xml:space="preserve">nstruction: </w:t>
+      </w:r>
+      <w:proofErr w:type="gramStart"/>
+      <w:r>
+        <w:rPr>
+          <w:rFonts w:ascii="Times New Roman" w:hAnsi="Times New Roman" w:cs="Times New Roman"/>
+          <w:sz w:val="24"/>
+          <w:szCs w:val="24"/>
+        </w:rPr>
+        <w:t>It’s</w:t>
+      </w:r>
+      <w:proofErr w:type="gramEnd"/>
+      <w:r>
+        <w:rPr>
+          <w:rFonts w:ascii="Times New Roman" w:hAnsi="Times New Roman" w:cs="Times New Roman"/>
+          <w:sz w:val="24"/>
+          <w:szCs w:val="24"/>
+        </w:rPr>
+        <w:t xml:space="preserve"> on the </w:t>
+      </w:r>
+      <w:r>
+        <w:rPr>
+          <w:rFonts w:ascii="Times New Roman" w:hAnsi="Times New Roman" w:cs="Times New Roman"/>
+          <w:sz w:val="24"/>
+          <w:szCs w:val="24"/>
+        </w:rPr>
+        <w:t>r</w:t>
+      </w:r>
+      <w:r>
+        <w:rPr>
+          <w:rFonts w:ascii="Times New Roman" w:hAnsi="Times New Roman" w:cs="Times New Roman"/>
+          <w:sz w:val="24"/>
+          <w:szCs w:val="24"/>
+        </w:rPr>
+        <w:t>oad</w:t>
+      </w:r>
+      <w:r>
+        <w:rPr>
+          <w:rFonts w:ascii="Times New Roman" w:hAnsi="Times New Roman" w:cs="Times New Roman"/>
+          <w:sz w:val="24"/>
+          <w:szCs w:val="24"/>
+        </w:rPr>
+        <w:t>.</w:t>
+      </w:r>
+      <w:r>
+        <w:rPr>
+          <w:rFonts w:ascii="Times New Roman" w:hAnsi="Times New Roman" w:cs="Times New Roman"/>
+          <w:sz w:val="24"/>
+          <w:szCs w:val="24"/>
+        </w:rPr>
+        <w:t xml:space="preserve"> </w:t>
+      </w:r>
+      <w:r>
+        <w:rPr>
+          <w:rFonts w:ascii="Times New Roman" w:hAnsi="Times New Roman" w:cs="Times New Roman"/>
+          <w:i/>
+          <w:iCs/>
+          <w:sz w:val="24"/>
+          <w:szCs w:val="24"/>
+        </w:rPr>
+        <w:t xml:space="preserve">Phi Delta </w:t>
+      </w:r>
+      <w:proofErr w:type="spellStart"/>
+      <w:r>
+        <w:rPr>
+          <w:rFonts w:ascii="Times New Roman" w:hAnsi="Times New Roman" w:cs="Times New Roman"/>
+          <w:i/>
+          <w:iCs/>
+          <w:sz w:val="24"/>
+          <w:szCs w:val="24"/>
+        </w:rPr>
+        <w:t>Kappan</w:t>
+      </w:r>
+      <w:proofErr w:type="spellEnd"/>
+      <w:r>
+        <w:rPr>
+          <w:rFonts w:ascii="Times New Roman" w:hAnsi="Times New Roman" w:cs="Times New Roman"/>
+          <w:i/>
+          <w:iCs/>
+          <w:sz w:val="24"/>
+          <w:szCs w:val="24"/>
+        </w:rPr>
+        <w:t>,</w:t>
+      </w:r>
+      <w:r>
+        <w:rPr>
+          <w:rFonts w:ascii="Times New Roman" w:hAnsi="Times New Roman" w:cs="Times New Roman"/>
+          <w:sz w:val="24"/>
+          <w:szCs w:val="24"/>
+        </w:rPr>
+        <w:t xml:space="preserve"> </w:t>
+      </w:r>
+      <w:r>
+        <w:rPr>
+          <w:rFonts w:ascii="Times New Roman" w:hAnsi="Times New Roman" w:cs="Times New Roman"/>
+          <w:i/>
+          <w:iCs/>
+          <w:sz w:val="24"/>
+          <w:szCs w:val="24"/>
+        </w:rPr>
+        <w:t>66</w:t>
+      </w:r>
+      <w:r>
+        <w:rPr>
+          <w:rFonts w:ascii="Times New Roman" w:hAnsi="Times New Roman" w:cs="Times New Roman"/>
+          <w:i/>
+          <w:iCs/>
+          <w:sz w:val="24"/>
+          <w:szCs w:val="24"/>
+        </w:rPr>
+        <w:t xml:space="preserve">, </w:t>
+      </w:r>
+      <w:r>
+        <w:rPr>
+          <w:rFonts w:ascii="Times New Roman" w:hAnsi="Times New Roman" w:cs="Times New Roman"/>
+          <w:sz w:val="24"/>
+          <w:szCs w:val="24"/>
+        </w:rPr>
+        <w:t xml:space="preserve">628–634. </w:t>
+      </w:r>
+    </w:p>
+    <w:p>
+      <w:pPr>
+        <w:spacing w:line="480" w:lineRule="auto"/>
+        <w:ind w:left="720" w:hanging="720"/>
+        <w:rPr>
+          <w:rFonts w:ascii="Times New Roman" w:hAnsi="Times New Roman" w:cs="Times New Roman"/>
+          <w:sz w:val="24"/>
+          <w:szCs w:val="24"/>
+        </w:rPr>
+      </w:pPr>
+      <w:proofErr w:type="spellStart"/>
+      <w:r>
+        <w:rPr>
+          <w:rFonts w:ascii="Times New Roman" w:hAnsi="Times New Roman" w:cs="Times New Roman"/>
+          <w:sz w:val="24"/>
+          <w:szCs w:val="24"/>
+        </w:rPr>
+        <w:t>Schmoker</w:t>
+      </w:r>
+      <w:proofErr w:type="spellEnd"/>
+      <w:r>
+        <w:rPr>
+          <w:rFonts w:ascii="Times New Roman" w:hAnsi="Times New Roman" w:cs="Times New Roman"/>
+          <w:sz w:val="24"/>
+          <w:szCs w:val="24"/>
+        </w:rPr>
+        <w:t>, M.</w:t>
+      </w:r>
+      <w:r>
+        <w:rPr>
+          <w:rFonts w:ascii="Times New Roman" w:hAnsi="Times New Roman" w:cs="Times New Roman"/>
+          <w:sz w:val="24"/>
+          <w:szCs w:val="24"/>
+        </w:rPr>
+        <w:t xml:space="preserve"> (2004).</w:t>
+      </w:r>
+      <w:r>
+        <w:rPr>
+          <w:rFonts w:ascii="Times New Roman" w:hAnsi="Times New Roman" w:cs="Times New Roman"/>
+          <w:sz w:val="24"/>
+          <w:szCs w:val="24"/>
+        </w:rPr>
+        <w:t xml:space="preserve"> Tipping Point: From </w:t>
+      </w:r>
+      <w:r>
+        <w:rPr>
+          <w:rFonts w:ascii="Times New Roman" w:hAnsi="Times New Roman" w:cs="Times New Roman"/>
+          <w:sz w:val="24"/>
+          <w:szCs w:val="24"/>
+        </w:rPr>
+        <w:t>f</w:t>
+      </w:r>
+      <w:r>
+        <w:rPr>
+          <w:rFonts w:ascii="Times New Roman" w:hAnsi="Times New Roman" w:cs="Times New Roman"/>
+          <w:sz w:val="24"/>
+          <w:szCs w:val="24"/>
+        </w:rPr>
+        <w:t xml:space="preserve">eckless </w:t>
+      </w:r>
+      <w:r>
+        <w:rPr>
+          <w:rFonts w:ascii="Times New Roman" w:hAnsi="Times New Roman" w:cs="Times New Roman"/>
+          <w:sz w:val="24"/>
+          <w:szCs w:val="24"/>
+        </w:rPr>
+        <w:t>r</w:t>
+      </w:r>
+      <w:r>
+        <w:rPr>
+          <w:rFonts w:ascii="Times New Roman" w:hAnsi="Times New Roman" w:cs="Times New Roman"/>
+          <w:sz w:val="24"/>
+          <w:szCs w:val="24"/>
+        </w:rPr>
+        <w:t xml:space="preserve">eform to </w:t>
+      </w:r>
+      <w:r>
+        <w:rPr>
+          <w:rFonts w:ascii="Times New Roman" w:hAnsi="Times New Roman" w:cs="Times New Roman"/>
+          <w:sz w:val="24"/>
+          <w:szCs w:val="24"/>
+        </w:rPr>
+        <w:t>s</w:t>
+      </w:r>
+      <w:r>
+        <w:rPr>
+          <w:rFonts w:ascii="Times New Roman" w:hAnsi="Times New Roman" w:cs="Times New Roman"/>
+          <w:sz w:val="24"/>
+          <w:szCs w:val="24"/>
+        </w:rPr>
+        <w:t xml:space="preserve">ubstantive </w:t>
+      </w:r>
+      <w:r>
+        <w:rPr>
+          <w:rFonts w:ascii="Times New Roman" w:hAnsi="Times New Roman" w:cs="Times New Roman"/>
+          <w:sz w:val="24"/>
+          <w:szCs w:val="24"/>
+        </w:rPr>
+        <w:t>i</w:t>
+      </w:r>
+      <w:r>
+        <w:rPr>
+          <w:rFonts w:ascii="Times New Roman" w:hAnsi="Times New Roman" w:cs="Times New Roman"/>
+          <w:sz w:val="24"/>
+          <w:szCs w:val="24"/>
+        </w:rPr>
+        <w:t xml:space="preserve">nstructional </w:t>
+      </w:r>
+      <w:r>
+        <w:rPr>
+          <w:rFonts w:ascii="Times New Roman" w:hAnsi="Times New Roman" w:cs="Times New Roman"/>
+          <w:sz w:val="24"/>
+          <w:szCs w:val="24"/>
+        </w:rPr>
+        <w:t>i</w:t>
+      </w:r>
+      <w:r>
+        <w:rPr>
+          <w:rFonts w:ascii="Times New Roman" w:hAnsi="Times New Roman" w:cs="Times New Roman"/>
+          <w:sz w:val="24"/>
+          <w:szCs w:val="24"/>
+        </w:rPr>
+        <w:t>mprovement</w:t>
+      </w:r>
+      <w:r>
+        <w:rPr>
+          <w:rFonts w:ascii="Times New Roman" w:hAnsi="Times New Roman" w:cs="Times New Roman"/>
+          <w:sz w:val="24"/>
+          <w:szCs w:val="24"/>
+        </w:rPr>
+        <w:t>.</w:t>
+      </w:r>
+      <w:r>
+        <w:rPr>
+          <w:rFonts w:ascii="Times New Roman" w:hAnsi="Times New Roman" w:cs="Times New Roman"/>
+          <w:sz w:val="24"/>
+          <w:szCs w:val="24"/>
+        </w:rPr>
+        <w:t xml:space="preserve"> </w:t>
+      </w:r>
+      <w:r>
+        <w:rPr>
+          <w:rFonts w:ascii="Times New Roman" w:hAnsi="Times New Roman" w:cs="Times New Roman"/>
+          <w:i/>
+          <w:iCs/>
+          <w:sz w:val="24"/>
+          <w:szCs w:val="24"/>
+        </w:rPr>
+        <w:t xml:space="preserve">Phi Delta </w:t>
+      </w:r>
+      <w:proofErr w:type="spellStart"/>
+      <w:r>
+        <w:rPr>
+          <w:rFonts w:ascii="Times New Roman" w:hAnsi="Times New Roman" w:cs="Times New Roman"/>
+          <w:i/>
+          <w:iCs/>
+          <w:sz w:val="24"/>
+          <w:szCs w:val="24"/>
+        </w:rPr>
+        <w:t>Kappan</w:t>
+      </w:r>
+      <w:proofErr w:type="spellEnd"/>
+      <w:r>
+        <w:rPr>
+          <w:rFonts w:ascii="Times New Roman" w:hAnsi="Times New Roman" w:cs="Times New Roman"/>
+          <w:sz w:val="24"/>
+          <w:szCs w:val="24"/>
+        </w:rPr>
+        <w:t xml:space="preserve">, </w:t>
+      </w:r>
+      <w:r>
+        <w:rPr>
+          <w:rFonts w:ascii="Times New Roman" w:hAnsi="Times New Roman" w:cs="Times New Roman"/>
+          <w:i/>
+          <w:iCs/>
+          <w:sz w:val="24"/>
+          <w:szCs w:val="24"/>
+        </w:rPr>
+        <w:t>8</w:t>
+      </w:r>
+      <w:r>
+        <w:rPr>
+          <w:rFonts w:ascii="Times New Roman" w:hAnsi="Times New Roman" w:cs="Times New Roman"/>
+          <w:i/>
+          <w:iCs/>
+          <w:sz w:val="24"/>
+          <w:szCs w:val="24"/>
+        </w:rPr>
+        <w:t>5</w:t>
+      </w:r>
+      <w:r>
+        <w:rPr>
+          <w:rFonts w:ascii="Times New Roman" w:hAnsi="Times New Roman" w:cs="Times New Roman"/>
+          <w:sz w:val="24"/>
+          <w:szCs w:val="24"/>
+        </w:rPr>
+        <w:t xml:space="preserve">, </w:t>
+      </w:r>
+      <w:r>
+        <w:rPr>
+          <w:rFonts w:ascii="Times New Roman" w:hAnsi="Times New Roman" w:cs="Times New Roman"/>
+          <w:sz w:val="24"/>
+          <w:szCs w:val="24"/>
+        </w:rPr>
+        <w:t>424–432.</w:t>
+      </w:r>
+    </w:p>
+    <w:p>
+      <w:pPr>
+        <w:spacing w:line="480" w:lineRule="auto"/>
+        <w:ind w:left="720" w:hanging="720"/>
+        <w:rPr>
+          <w:rFonts w:ascii="Times New Roman" w:hAnsi="Times New Roman" w:cs="Times New Roman"/>
+          <w:sz w:val="24"/>
+          <w:szCs w:val="24"/>
+        </w:rPr>
+      </w:pPr>
+      <w:r>
+        <w:rPr>
+          <w:rFonts w:ascii="Times New Roman" w:hAnsi="Times New Roman" w:cs="Times New Roman"/>
+          <w:sz w:val="24"/>
+          <w:szCs w:val="24"/>
+        </w:rPr>
+        <w:t xml:space="preserve">Sharkey, N., &amp; Murnane, R. (2003). Learning from student assessment results. </w:t>
+      </w:r>
+      <w:r>
+        <w:rPr>
+          <w:rFonts w:ascii="Times New Roman" w:hAnsi="Times New Roman" w:cs="Times New Roman"/>
+          <w:i/>
+          <w:iCs/>
+          <w:sz w:val="24"/>
+          <w:szCs w:val="24"/>
+        </w:rPr>
+        <w:t>Education Leadership, 61</w:t>
+      </w:r>
+      <w:r>
+        <w:rPr>
+          <w:rFonts w:ascii="Times New Roman" w:hAnsi="Times New Roman" w:cs="Times New Roman"/>
+          <w:sz w:val="24"/>
+          <w:szCs w:val="24"/>
+        </w:rPr>
+        <w:t>(3), 77-81.</w:t>
+      </w:r>
+    </w:p>
+    <w:p>
+      <w:pPr>
+        <w:spacing w:line="480" w:lineRule="auto"/>
+        <w:ind w:left="720" w:hanging="720"/>
+        <w:rPr>
+          <w:rFonts w:ascii="Times New Roman" w:hAnsi="Times New Roman" w:cs="Times New Roman"/>
+          <w:sz w:val="24"/>
+          <w:szCs w:val="24"/>
+        </w:rPr>
+      </w:pPr>
+      <w:r>
+        <w:rPr>
+          <w:rFonts w:ascii="Times New Roman" w:hAnsi="Times New Roman" w:cs="Times New Roman"/>
+          <w:sz w:val="24"/>
+          <w:szCs w:val="24"/>
+        </w:rPr>
+        <w:t xml:space="preserve">Sutherland, S. (2004). Creating a culture of data use for continuous improvement: A case study of an Edison project school. </w:t>
+      </w:r>
+      <w:r>
+        <w:rPr>
+          <w:rFonts w:ascii="Times New Roman" w:hAnsi="Times New Roman" w:cs="Times New Roman"/>
+          <w:i/>
+          <w:iCs/>
+          <w:sz w:val="24"/>
+          <w:szCs w:val="24"/>
+        </w:rPr>
+        <w:t>American Journal of Evaluation, 25</w:t>
+      </w:r>
+      <w:r>
+        <w:rPr>
+          <w:rFonts w:ascii="Times New Roman" w:hAnsi="Times New Roman" w:cs="Times New Roman"/>
+          <w:sz w:val="24"/>
+          <w:szCs w:val="24"/>
+        </w:rPr>
+        <w:t xml:space="preserve">(277), 277-293. https://doi.org/10.1177/109821400402500302 </w:t>
+      </w:r>
+    </w:p>
+    <w:p>
+      <w:pPr>
+        <w:spacing w:line="480" w:lineRule="auto"/>
+        <w:ind w:left="720" w:hanging="720"/>
+        <w:rPr>
+          <w:rFonts w:ascii="Times New Roman" w:hAnsi="Times New Roman" w:cs="Times New Roman"/>
+          <w:sz w:val="24"/>
+          <w:szCs w:val="24"/>
+        </w:rPr>
+      </w:pPr>
+      <w:r>
+        <w:rPr>
+          <w:rFonts w:ascii="Times New Roman" w:hAnsi="Times New Roman" w:cs="Times New Roman"/>
+          <w:sz w:val="24"/>
+          <w:szCs w:val="24"/>
+        </w:rPr>
+        <w:t xml:space="preserve">United States Department of Education. (n.d.). </w:t>
+      </w:r>
+      <w:r>
+        <w:rPr>
+          <w:rFonts w:ascii="Times New Roman" w:hAnsi="Times New Roman" w:cs="Times New Roman"/>
+          <w:i/>
+          <w:iCs/>
+          <w:sz w:val="24"/>
+          <w:szCs w:val="24"/>
+        </w:rPr>
+        <w:t>No Child Left Behind: Elementary and Secondary Education Act (</w:t>
+      </w:r>
+      <w:r>
+        <w:rPr>
+          <w:rFonts w:ascii="Times New Roman" w:hAnsi="Times New Roman" w:cs="Times New Roman"/>
+          <w:i/>
+          <w:iCs/>
+          <w:sz w:val="24"/>
+          <w:szCs w:val="24"/>
+        </w:rPr>
+        <w:t xml:space="preserve">ESEA). </w:t>
+      </w:r>
+      <w:r>
+        <w:rPr>
+          <w:rFonts w:ascii="Times New Roman" w:hAnsi="Times New Roman" w:cs="Times New Roman"/>
+          <w:sz w:val="24"/>
+          <w:szCs w:val="24"/>
+        </w:rPr>
+        <w:t>Washington, DC: U.S. Department of Education.</w:t>
+      </w:r>
+    </w:p>
+    <w:p>
+      <w:pPr>
+        <w:spacing w:line="480" w:lineRule="auto"/>
+        <w:ind w:left="720" w:hanging="720"/>
+        <w:rPr>
+          <w:rFonts w:ascii="Times New Roman" w:hAnsi="Times New Roman" w:cs="Times New Roman"/>
+          <w:sz w:val="24"/>
+          <w:szCs w:val="24"/>
+        </w:rPr>
+      </w:pPr>
+      <w:r>
+        <w:rPr>
+          <w:rFonts w:ascii="Times New Roman" w:hAnsi="Times New Roman" w:cs="Times New Roman"/>
+          <w:sz w:val="24"/>
+          <w:szCs w:val="24"/>
+        </w:rPr>
+        <w:t xml:space="preserve">Washington Office of Superintendent of Public Instruction. (n.d.). </w:t>
+      </w:r>
+      <w:r>
+        <w:rPr>
+          <w:rFonts w:ascii="Times New Roman" w:hAnsi="Times New Roman" w:cs="Times New Roman"/>
+          <w:i/>
+          <w:iCs/>
+          <w:sz w:val="24"/>
+          <w:szCs w:val="24"/>
+        </w:rPr>
+        <w:t>No Child Left Behind Act of 2001.</w:t>
+      </w:r>
+      <w:r>
+        <w:rPr>
+          <w:rFonts w:ascii="Times New Roman" w:hAnsi="Times New Roman" w:cs="Times New Roman"/>
+          <w:sz w:val="24"/>
+          <w:szCs w:val="24"/>
+        </w:rPr>
+        <w:t xml:space="preserve"> Olympia, WA: </w:t>
+      </w:r>
+      <w:r>
+        <w:rPr>
+          <w:rFonts w:ascii="Times New Roman" w:hAnsi="Times New Roman" w:cs="Times New Roman"/>
+          <w:sz w:val="24"/>
+          <w:szCs w:val="24"/>
+        </w:rPr>
+        <w:t>OSPI.</w:t>
+      </w:r>
+    </w:p>
+    <w:p>
+      <w:pPr>
+        <w:spacing w:line="480" w:lineRule="auto"/>
+        <w:ind w:left="720" w:hanging="720"/>
+        <w:rPr>
+          <w:rFonts w:ascii="Times New Roman" w:hAnsi="Times New Roman" w:cs="Times New Roman"/>
+          <w:sz w:val="24"/>
+          <w:szCs w:val="24"/>
+        </w:rPr>
+      </w:pPr>
+      <w:proofErr w:type="spellStart"/>
+      <w:r>
+        <w:rPr>
+          <w:rFonts w:ascii="Times New Roman" w:hAnsi="Times New Roman" w:cs="Times New Roman"/>
+          <w:sz w:val="24"/>
+          <w:szCs w:val="24"/>
+        </w:rPr>
+        <w:t>Wohlstetter</w:t>
+      </w:r>
+      <w:proofErr w:type="spellEnd"/>
+      <w:r>
+        <w:rPr>
+          <w:rFonts w:ascii="Times New Roman" w:hAnsi="Times New Roman" w:cs="Times New Roman"/>
+          <w:sz w:val="24"/>
+          <w:szCs w:val="24"/>
+        </w:rPr>
+        <w:t xml:space="preserve">, P., </w:t>
+      </w:r>
+      <w:proofErr w:type="spellStart"/>
+      <w:r>
+        <w:rPr>
+          <w:rFonts w:ascii="Times New Roman" w:hAnsi="Times New Roman" w:cs="Times New Roman"/>
+          <w:sz w:val="24"/>
+          <w:szCs w:val="24"/>
+        </w:rPr>
+        <w:t>Datnow</w:t>
+      </w:r>
+      <w:proofErr w:type="spellEnd"/>
+      <w:r>
+        <w:rPr>
+          <w:rFonts w:ascii="Times New Roman" w:hAnsi="Times New Roman" w:cs="Times New Roman"/>
+          <w:sz w:val="24"/>
+          <w:szCs w:val="24"/>
+        </w:rPr>
+        <w:t xml:space="preserve">, A., &amp; Park, V. (2008). Creating a system for data-driven decision-making: Applying the principal-agent framework. </w:t>
+      </w:r>
+      <w:r>
+        <w:rPr>
+          <w:rFonts w:ascii="Times New Roman" w:hAnsi="Times New Roman" w:cs="Times New Roman"/>
+          <w:i/>
+          <w:iCs/>
+          <w:sz w:val="24"/>
+          <w:szCs w:val="24"/>
+        </w:rPr>
+        <w:t>School Effectiveness and School Improvement, 19</w:t>
+      </w:r>
+      <w:r>
+        <w:rPr>
+          <w:rFonts w:ascii="Times New Roman" w:hAnsi="Times New Roman" w:cs="Times New Roman"/>
+          <w:sz w:val="24"/>
+          <w:szCs w:val="24"/>
+        </w:rPr>
+        <w:t>(3), 239- 259. https://doi.org/10.1080/09243450802246376</w:t>
+      </w:r>
+    </w:p>
+    <w:p>
+      <w:pPr>
+        <w:spacing w:line="480" w:lineRule="auto"/>
+        <w:ind w:left="720" w:hanging="720"/>
+        <w:rPr>
+          <w:rFonts w:ascii="Times New Roman" w:hAnsi="Times New Roman" w:cs="Times New Roman"/>
+          <w:sz w:val="24"/>
+          <w:szCs w:val="24"/>
+        </w:rPr>
+      </w:pPr>
+    </w:p>
+    <w:p>
+      <w:pPr>
+        <w:spacing w:line="480" w:lineRule="auto"/>
+        <w:ind w:left="720" w:hanging="720"/>
+        <w:rPr>
+          <w:rFonts w:ascii="Times New Roman" w:hAnsi="Times New Roman" w:cs="Times New Roman"/>
+          <w:sz w:val="24"/>
+          <w:szCs w:val="24"/>
+          <w:vertAlign w:val="subscript"/>
+        </w:rPr>
+      </w:pPr>
     </w:p>
     <w:sectPr>
       <w:pgSz w:w="12240" w:h="15840"/>
@@ -807,6 +3682,29 @@
     <w:uiPriority w:val="99"/>
     <w:rsid w:val="00B70F73"/>
   </w:style>
+  <w:style w:type="character" w:styleId="Hyperlink">
+    <w:name w:val="Hyperlink"/>
+    <w:basedOn w:val="DefaultParagraphFont"/>
+    <w:uiPriority w:val="99"/>
+    <w:unhideWhenUsed/>
+    <w:rsid w:val="00236234"/>
+    <w:rPr>
+      <w:color w:val="0563C1" w:themeColor="hyperlink"/>
+      <w:u w:val="single"/>
+    </w:rPr>
+  </w:style>
+  <w:style w:type="character" w:styleId="UnresolvedMention">
+    <w:name w:val="Unresolved Mention"/>
+    <w:basedOn w:val="DefaultParagraphFont"/>
+    <w:uiPriority w:val="99"/>
+    <w:semiHidden/>
+    <w:unhideWhenUsed/>
+    <w:rsid w:val="00236234"/>
+    <w:rPr>
+      <w:color w:val="605E5C"/>
+      <w:shd w:val="clear" w:color="auto" w:fill="E1DFDD"/>
+    </w:rPr>
+  </w:style>
 </w:styles>
 </file>
 

</xml_diff>